<commit_message>
Modification sur l'étude de faisabilité
</commit_message>
<xml_diff>
--- a/Etude de la faisabilite.docx
+++ b/Etude de la faisabilite.docx
@@ -6125,7 +6125,16 @@
           <w:sz w:val="24"/>
           <w:szCs w:val="24"/>
         </w:rPr>
-        <w:t xml:space="preserve"> 2 applications à 5 applications</w:t>
+        <w:t xml:space="preserve"> 2 applications à 7</w:t>
+      </w:r>
+      <w:r>
+        <w:rPr>
+          <w:rFonts w:ascii="Enedis" w:eastAsia="Times New Roman" w:hAnsi="Enedis" w:cs="Times New Roman"/>
+          <w:bCs/>
+          <w:sz w:val="24"/>
+          <w:szCs w:val="24"/>
+        </w:rPr>
+        <w:t xml:space="preserve"> applications</w:t>
       </w:r>
       <w:r>
         <w:rPr>
@@ -6963,7 +6972,7 @@
           <w:sz w:val="24"/>
           <w:szCs w:val="24"/>
         </w:rPr>
-        <w:t>Le traitement ou la collecte des données amène des obligations spécifiques pour garantir la protection des données traitées par les futures applications, pour cela les applications devront respecter les RGPD qui encadre les données personnelles sur le territoire de l’Union Européenne.</w:t>
+        <w:t xml:space="preserve">Le traitement ou la collecte des données amène des obligations spécifiques pour garantir la protection des données traitées par les futures applications, pour cela les applications devront respecter les RGPD </w:t>
       </w:r>
     </w:p>
     <w:p>
@@ -7207,8 +7216,17 @@
           <w:sz w:val="24"/>
           <w:szCs w:val="24"/>
         </w:rPr>
+        <w:t xml:space="preserve">La mise en place d’un Saas a des coûts d’abonnement à prendre en compte. </w:t>
+      </w:r>
+      <w:r>
+        <w:rPr>
+          <w:rFonts w:ascii="Enedis" w:eastAsia="Times New Roman" w:hAnsi="Enedis" w:cs="Times New Roman"/>
+          <w:bCs/>
+          <w:sz w:val="24"/>
+          <w:szCs w:val="24"/>
+        </w:rPr>
         <w:lastRenderedPageBreak/>
-        <w:t>La mise en place d’un Saas a des coûts d’abonnement à prendre en compte. Différents abonnements existent pour ce type d’offre.</w:t>
+        <w:t>Différents abonnements existent pour ce type d’offre.</w:t>
       </w:r>
     </w:p>
     <w:p>
@@ -7298,7 +7316,34 @@
           <w:sz w:val="24"/>
           <w:szCs w:val="24"/>
         </w:rPr>
-        <w:t xml:space="preserve">Si les applications venaient à ne pas fonctionner correctement, la perte de données lors de la migration des applications, des problématiques de sécurités sont autant d’incidents pouvant amener à une perte du </w:t>
+        <w:t>L</w:t>
+      </w:r>
+      <w:r>
+        <w:rPr>
+          <w:rFonts w:ascii="Enedis" w:eastAsia="Times New Roman" w:hAnsi="Enedis" w:cs="Times New Roman"/>
+          <w:bCs/>
+          <w:sz w:val="24"/>
+          <w:szCs w:val="24"/>
+        </w:rPr>
+        <w:t xml:space="preserve">es applications </w:t>
+      </w:r>
+      <w:r>
+        <w:rPr>
+          <w:rFonts w:ascii="Enedis" w:eastAsia="Times New Roman" w:hAnsi="Enedis" w:cs="Times New Roman"/>
+          <w:bCs/>
+          <w:sz w:val="24"/>
+          <w:szCs w:val="24"/>
+        </w:rPr>
+        <w:t>qui viendraient</w:t>
+      </w:r>
+      <w:r>
+        <w:rPr>
+          <w:rFonts w:ascii="Enedis" w:eastAsia="Times New Roman" w:hAnsi="Enedis" w:cs="Times New Roman"/>
+          <w:bCs/>
+          <w:sz w:val="24"/>
+          <w:szCs w:val="24"/>
+        </w:rPr>
+        <w:t xml:space="preserve"> à ne pas fonctionner correctement, la perte de données lors de la migration des applications, des problématiques de sécurités sont autant d’incidents pouvant amener à une perte du </w:t>
       </w:r>
       <w:r>
         <w:rPr>
@@ -7562,6 +7607,7 @@
           <w:szCs w:val="24"/>
         </w:rPr>
       </w:pPr>
+      <w:bookmarkStart w:id="32" w:name="_GoBack"/>
       <w:r>
         <w:rPr>
           <w:rFonts w:ascii="Enedis" w:eastAsia="Times New Roman" w:hAnsi="Enedis" w:cs="Times New Roman"/>
@@ -7605,7 +7651,8 @@
           <w:szCs w:val="24"/>
         </w:rPr>
       </w:pPr>
-      <w:bookmarkStart w:id="32" w:name="_Toc106024473"/>
+      <w:bookmarkStart w:id="33" w:name="_Toc106024473"/>
+      <w:bookmarkEnd w:id="32"/>
       <w:r>
         <w:rPr>
           <w:rFonts w:ascii="Enedis" w:eastAsia="Times New Roman" w:hAnsi="Enedis" w:cs="Times New Roman"/>
@@ -7616,7 +7663,7 @@
         </w:rPr>
         <w:t>Impact Environnemental</w:t>
       </w:r>
-      <w:bookmarkEnd w:id="32"/>
+      <w:bookmarkEnd w:id="33"/>
     </w:p>
     <w:p>
       <w:pPr>
@@ -7754,7 +7801,7 @@
           <w:szCs w:val="32"/>
         </w:rPr>
       </w:pPr>
-      <w:bookmarkStart w:id="33" w:name="_Toc106024474"/>
+      <w:bookmarkStart w:id="34" w:name="_Toc106024474"/>
       <w:r>
         <w:rPr>
           <w:rFonts w:ascii="Enedis" w:eastAsia="Times New Roman" w:hAnsi="Enedis" w:cs="Times New Roman"/>
@@ -7800,7 +7847,7 @@
         <w:lastRenderedPageBreak/>
         <w:t>Parties Prenantes</w:t>
       </w:r>
-      <w:bookmarkEnd w:id="33"/>
+      <w:bookmarkEnd w:id="34"/>
     </w:p>
     <w:p>
       <w:pPr>
@@ -8020,7 +8067,7 @@
           <w:szCs w:val="24"/>
         </w:rPr>
       </w:pPr>
-      <w:bookmarkStart w:id="34" w:name="_Hlk105346213"/>
+      <w:bookmarkStart w:id="35" w:name="_Hlk105346213"/>
       <w:r>
         <w:rPr>
           <w:noProof/>
@@ -8101,7 +8148,7 @@
           <w:szCs w:val="24"/>
         </w:rPr>
       </w:pPr>
-      <w:bookmarkStart w:id="35" w:name="_Toc106024475"/>
+      <w:bookmarkStart w:id="36" w:name="_Toc106024475"/>
       <w:r>
         <w:rPr>
           <w:rFonts w:ascii="Enedis" w:eastAsia="Times New Roman" w:hAnsi="Enedis" w:cs="Times New Roman"/>
@@ -8112,7 +8159,7 @@
         </w:rPr>
         <w:t>Rôle, Préoccupation, Objectif et Impact</w:t>
       </w:r>
-      <w:bookmarkEnd w:id="35"/>
+      <w:bookmarkEnd w:id="36"/>
     </w:p>
     <w:p>
       <w:pPr>
@@ -9381,8 +9428,8 @@
           <w:szCs w:val="32"/>
         </w:rPr>
       </w:pPr>
-      <w:bookmarkStart w:id="36" w:name="_Toc106024476"/>
-      <w:bookmarkEnd w:id="34"/>
+      <w:bookmarkStart w:id="37" w:name="_Toc106024476"/>
+      <w:bookmarkEnd w:id="35"/>
       <w:r>
         <w:rPr>
           <w:rFonts w:ascii="Enedis" w:eastAsia="Times New Roman" w:hAnsi="Enedis" w:cs="Times New Roman"/>
@@ -9418,8 +9465,6 @@
           <w:szCs w:val="32"/>
         </w:rPr>
       </w:pPr>
-      <w:bookmarkStart w:id="37" w:name="_GoBack"/>
-      <w:bookmarkEnd w:id="37"/>
       <w:r>
         <w:rPr>
           <w:rFonts w:ascii="Enedis" w:eastAsia="Times New Roman" w:hAnsi="Enedis" w:cs="Times New Roman"/>
@@ -9540,7 +9585,7 @@
         </w:rPr>
         <w:t>Contraintes</w:t>
       </w:r>
-      <w:bookmarkEnd w:id="36"/>
+      <w:bookmarkEnd w:id="37"/>
     </w:p>
     <w:p>
       <w:pPr>
@@ -10069,15 +10114,11 @@
         </w:rPr>
       </w:pPr>
       <w:r>
-        <w:rPr>
-          <w:noProof/>
-          <w:lang w:eastAsia="fr-FR"/>
-        </w:rPr>
         <w:drawing>
-          <wp:inline distT="0" distB="0" distL="0" distR="0" wp14:anchorId="0C8B3604" wp14:editId="2C1E906C">
-            <wp:extent cx="6831036" cy="2089150"/>
-            <wp:effectExtent l="0" t="0" r="8255" b="6350"/>
-            <wp:docPr id="5" name="Image 5"/>
+          <wp:inline distT="0" distB="0" distL="0" distR="0" wp14:anchorId="62D46BD8" wp14:editId="2ECB50F4">
+            <wp:extent cx="6766560" cy="2692760"/>
+            <wp:effectExtent l="0" t="0" r="0" b="0"/>
+            <wp:docPr id="7" name="Image 7"/>
             <wp:cNvGraphicFramePr>
               <a:graphicFrameLocks xmlns:a="http://schemas.openxmlformats.org/drawingml/2006/main" noChangeAspect="1"/>
             </wp:cNvGraphicFramePr>
@@ -10085,7 +10126,7 @@
               <a:graphicData uri="http://schemas.openxmlformats.org/drawingml/2006/picture">
                 <pic:pic xmlns:pic="http://schemas.openxmlformats.org/drawingml/2006/picture">
                   <pic:nvPicPr>
-                    <pic:cNvPr id="0" name="Picture 4"/>
+                    <pic:cNvPr id="0" name="Picture 2"/>
                     <pic:cNvPicPr>
                       <a:picLocks noChangeAspect="1" noChangeArrowheads="1"/>
                     </pic:cNvPicPr>
@@ -10106,7 +10147,7 @@
                   <pic:spPr bwMode="auto">
                     <a:xfrm>
                       <a:off x="0" y="0"/>
-                      <a:ext cx="6842539" cy="2092668"/>
+                      <a:ext cx="6780003" cy="2698110"/>
                     </a:xfrm>
                     <a:prstGeom prst="rect">
                       <a:avLst/>
@@ -10550,7 +10591,6 @@
         <w:docPartUnique/>
       </w:docPartObj>
     </w:sdtPr>
-    <w:sdtEndPr/>
     <w:sdtContent>
       <w:p>
         <w:pPr>
@@ -10570,7 +10610,7 @@
           <w:rPr>
             <w:noProof/>
           </w:rPr>
-          <w:t>13</w:t>
+          <w:t>5</w:t>
         </w:r>
         <w:r>
           <w:fldChar w:fldCharType="end"/>
@@ -15466,7 +15506,7 @@
 </file>
 
 <file path=customXml/itemProps1.xml><?xml version="1.0" encoding="utf-8"?>
-<ds:datastoreItem xmlns:ds="http://schemas.openxmlformats.org/officeDocument/2006/customXml" ds:itemID="{5CABA200-5430-4EC4-AB49-3E74C5E31810}">
+<ds:datastoreItem xmlns:ds="http://schemas.openxmlformats.org/officeDocument/2006/customXml" ds:itemID="{26180CE8-3558-45B3-830B-0064E04069B1}">
   <ds:schemaRefs>
     <ds:schemaRef ds:uri="http://schemas.openxmlformats.org/officeDocument/2006/bibliography"/>
   </ds:schemaRefs>

</xml_diff>

<commit_message>
Modification fichier Etude de la faisabilité
Correction apportée sur le document
</commit_message>
<xml_diff>
--- a/Etude de la faisabilite.docx
+++ b/Etude de la faisabilite.docx
@@ -977,7 +977,7 @@
           <w:r>
             <w:fldChar w:fldCharType="separate"/>
           </w:r>
-          <w:hyperlink w:anchor="_Toc106024453" w:history="1">
+          <w:hyperlink w:anchor="_Toc111017316" w:history="1">
             <w:r>
               <w:rPr>
                 <w:rStyle w:val="Lienhypertexte"/>
@@ -1027,7 +1027,7 @@
                 <w:noProof/>
                 <w:webHidden/>
               </w:rPr>
-              <w:instrText xml:space="preserve"> PAGEREF _Toc106024453 \h </w:instrText>
+              <w:instrText xml:space="preserve"> PAGEREF _Toc111017316 \h </w:instrText>
             </w:r>
             <w:r>
               <w:rPr>
@@ -1047,7 +1047,7 @@
                 <w:noProof/>
                 <w:webHidden/>
               </w:rPr>
-              <w:t>4</w:t>
+              <w:t>5</w:t>
             </w:r>
             <w:r>
               <w:rPr>
@@ -1071,7 +1071,7 @@
               <w:lang w:eastAsia="fr-FR"/>
             </w:rPr>
           </w:pPr>
-          <w:hyperlink w:anchor="_Toc106024454" w:history="1">
+          <w:hyperlink w:anchor="_Toc111017317" w:history="1">
             <w:r>
               <w:rPr>
                 <w:rStyle w:val="Lienhypertexte"/>
@@ -1119,7 +1119,7 @@
                 <w:noProof/>
                 <w:webHidden/>
               </w:rPr>
-              <w:instrText xml:space="preserve"> PAGEREF _Toc106024454 \h </w:instrText>
+              <w:instrText xml:space="preserve"> PAGEREF _Toc111017317 \h </w:instrText>
             </w:r>
             <w:r>
               <w:rPr>
@@ -1139,7 +1139,7 @@
                 <w:noProof/>
                 <w:webHidden/>
               </w:rPr>
-              <w:t>4</w:t>
+              <w:t>5</w:t>
             </w:r>
             <w:r>
               <w:rPr>
@@ -1163,7 +1163,7 @@
               <w:lang w:eastAsia="fr-FR"/>
             </w:rPr>
           </w:pPr>
-          <w:hyperlink w:anchor="_Toc106024455" w:history="1">
+          <w:hyperlink w:anchor="_Toc111017318" w:history="1">
             <w:r>
               <w:rPr>
                 <w:rStyle w:val="Lienhypertexte"/>
@@ -1211,7 +1211,7 @@
                 <w:noProof/>
                 <w:webHidden/>
               </w:rPr>
-              <w:instrText xml:space="preserve"> PAGEREF _Toc106024455 \h </w:instrText>
+              <w:instrText xml:space="preserve"> PAGEREF _Toc111017318 \h </w:instrText>
             </w:r>
             <w:r>
               <w:rPr>
@@ -1231,7 +1231,7 @@
                 <w:noProof/>
                 <w:webHidden/>
               </w:rPr>
-              <w:t>4</w:t>
+              <w:t>5</w:t>
             </w:r>
             <w:r>
               <w:rPr>
@@ -1251,7 +1251,7 @@
               <w:lang w:eastAsia="fr-FR"/>
             </w:rPr>
           </w:pPr>
-          <w:hyperlink w:anchor="_Toc106024459" w:history="1">
+          <w:hyperlink w:anchor="_Toc111017322" w:history="1">
             <w:r>
               <w:rPr>
                 <w:rStyle w:val="Lienhypertexte"/>
@@ -1299,7 +1299,7 @@
                 <w:noProof/>
                 <w:webHidden/>
               </w:rPr>
-              <w:instrText xml:space="preserve"> PAGEREF _Toc106024459 \h </w:instrText>
+              <w:instrText xml:space="preserve"> PAGEREF _Toc111017322 \h </w:instrText>
             </w:r>
             <w:r>
               <w:rPr>
@@ -1319,7 +1319,7 @@
                 <w:noProof/>
                 <w:webHidden/>
               </w:rPr>
-              <w:t>4</w:t>
+              <w:t>5</w:t>
             </w:r>
             <w:r>
               <w:rPr>
@@ -1339,7 +1339,7 @@
               <w:lang w:eastAsia="fr-FR"/>
             </w:rPr>
           </w:pPr>
-          <w:hyperlink w:anchor="_Toc106024460" w:history="1">
+          <w:hyperlink w:anchor="_Toc111017323" w:history="1">
             <w:r>
               <w:rPr>
                 <w:rStyle w:val="Lienhypertexte"/>
@@ -1387,7 +1387,7 @@
                 <w:noProof/>
                 <w:webHidden/>
               </w:rPr>
-              <w:instrText xml:space="preserve"> PAGEREF _Toc106024460 \h </w:instrText>
+              <w:instrText xml:space="preserve"> PAGEREF _Toc111017323 \h </w:instrText>
             </w:r>
             <w:r>
               <w:rPr>
@@ -1407,7 +1407,7 @@
                 <w:noProof/>
                 <w:webHidden/>
               </w:rPr>
-              <w:t>4</w:t>
+              <w:t>5</w:t>
             </w:r>
             <w:r>
               <w:rPr>
@@ -1427,7 +1427,7 @@
               <w:lang w:eastAsia="fr-FR"/>
             </w:rPr>
           </w:pPr>
-          <w:hyperlink w:anchor="_Toc106024461" w:history="1">
+          <w:hyperlink w:anchor="_Toc111017324" w:history="1">
             <w:r>
               <w:rPr>
                 <w:rStyle w:val="Lienhypertexte"/>
@@ -1475,7 +1475,7 @@
                 <w:noProof/>
                 <w:webHidden/>
               </w:rPr>
-              <w:instrText xml:space="preserve"> PAGEREF _Toc106024461 \h </w:instrText>
+              <w:instrText xml:space="preserve"> PAGEREF _Toc111017324 \h </w:instrText>
             </w:r>
             <w:r>
               <w:rPr>
@@ -1495,7 +1495,7 @@
                 <w:noProof/>
                 <w:webHidden/>
               </w:rPr>
-              <w:t>4</w:t>
+              <w:t>5</w:t>
             </w:r>
             <w:r>
               <w:rPr>
@@ -1519,7 +1519,7 @@
               <w:lang w:eastAsia="fr-FR"/>
             </w:rPr>
           </w:pPr>
-          <w:hyperlink w:anchor="_Toc106024462" w:history="1">
+          <w:hyperlink w:anchor="_Toc111017325" w:history="1">
             <w:r>
               <w:rPr>
                 <w:rStyle w:val="Lienhypertexte"/>
@@ -1567,7 +1567,7 @@
                 <w:noProof/>
                 <w:webHidden/>
               </w:rPr>
-              <w:instrText xml:space="preserve"> PAGEREF _Toc106024462 \h </w:instrText>
+              <w:instrText xml:space="preserve"> PAGEREF _Toc111017325 \h </w:instrText>
             </w:r>
             <w:r>
               <w:rPr>
@@ -1587,7 +1587,7 @@
                 <w:noProof/>
                 <w:webHidden/>
               </w:rPr>
-              <w:t>5</w:t>
+              <w:t>6</w:t>
             </w:r>
             <w:r>
               <w:rPr>
@@ -1611,7 +1611,7 @@
               <w:lang w:eastAsia="fr-FR"/>
             </w:rPr>
           </w:pPr>
-          <w:hyperlink w:anchor="_Toc106024463" w:history="1">
+          <w:hyperlink w:anchor="_Toc111017326" w:history="1">
             <w:r>
               <w:rPr>
                 <w:rStyle w:val="Lienhypertexte"/>
@@ -1661,7 +1661,7 @@
                 <w:noProof/>
                 <w:webHidden/>
               </w:rPr>
-              <w:instrText xml:space="preserve"> PAGEREF _Toc106024463 \h </w:instrText>
+              <w:instrText xml:space="preserve"> PAGEREF _Toc111017326 \h </w:instrText>
             </w:r>
             <w:r>
               <w:rPr>
@@ -1681,7 +1681,7 @@
                 <w:noProof/>
                 <w:webHidden/>
               </w:rPr>
-              <w:t>5</w:t>
+              <w:t>6</w:t>
             </w:r>
             <w:r>
               <w:rPr>
@@ -1705,7 +1705,7 @@
               <w:lang w:eastAsia="fr-FR"/>
             </w:rPr>
           </w:pPr>
-          <w:hyperlink w:anchor="_Toc106024464" w:history="1">
+          <w:hyperlink w:anchor="_Toc111017327" w:history="1">
             <w:r>
               <w:rPr>
                 <w:rStyle w:val="Lienhypertexte"/>
@@ -1753,7 +1753,7 @@
                 <w:noProof/>
                 <w:webHidden/>
               </w:rPr>
-              <w:instrText xml:space="preserve"> PAGEREF _Toc106024464 \h </w:instrText>
+              <w:instrText xml:space="preserve"> PAGEREF _Toc111017327 \h </w:instrText>
             </w:r>
             <w:r>
               <w:rPr>
@@ -1773,7 +1773,7 @@
                 <w:noProof/>
                 <w:webHidden/>
               </w:rPr>
-              <w:t>5</w:t>
+              <w:t>6</w:t>
             </w:r>
             <w:r>
               <w:rPr>
@@ -1797,7 +1797,7 @@
               <w:lang w:eastAsia="fr-FR"/>
             </w:rPr>
           </w:pPr>
-          <w:hyperlink w:anchor="_Toc106024465" w:history="1">
+          <w:hyperlink w:anchor="_Toc111017328" w:history="1">
             <w:r>
               <w:rPr>
                 <w:rStyle w:val="Lienhypertexte"/>
@@ -1845,7 +1845,7 @@
                 <w:noProof/>
                 <w:webHidden/>
               </w:rPr>
-              <w:instrText xml:space="preserve"> PAGEREF _Toc106024465 \h </w:instrText>
+              <w:instrText xml:space="preserve"> PAGEREF _Toc111017328 \h </w:instrText>
             </w:r>
             <w:r>
               <w:rPr>
@@ -1865,7 +1865,7 @@
                 <w:noProof/>
                 <w:webHidden/>
               </w:rPr>
-              <w:t>6</w:t>
+              <w:t>7</w:t>
             </w:r>
             <w:r>
               <w:rPr>
@@ -1889,7 +1889,7 @@
               <w:lang w:eastAsia="fr-FR"/>
             </w:rPr>
           </w:pPr>
-          <w:hyperlink w:anchor="_Toc106024466" w:history="1">
+          <w:hyperlink w:anchor="_Toc111017329" w:history="1">
             <w:r>
               <w:rPr>
                 <w:rStyle w:val="Lienhypertexte"/>
@@ -1937,7 +1937,7 @@
                 <w:noProof/>
                 <w:webHidden/>
               </w:rPr>
-              <w:instrText xml:space="preserve"> PAGEREF _Toc106024466 \h </w:instrText>
+              <w:instrText xml:space="preserve"> PAGEREF _Toc111017329 \h </w:instrText>
             </w:r>
             <w:r>
               <w:rPr>
@@ -1957,7 +1957,7 @@
                 <w:noProof/>
                 <w:webHidden/>
               </w:rPr>
-              <w:t>6</w:t>
+              <w:t>7</w:t>
             </w:r>
             <w:r>
               <w:rPr>
@@ -1981,7 +1981,7 @@
               <w:lang w:eastAsia="fr-FR"/>
             </w:rPr>
           </w:pPr>
-          <w:hyperlink w:anchor="_Toc106024467" w:history="1">
+          <w:hyperlink w:anchor="_Toc111017330" w:history="1">
             <w:r>
               <w:rPr>
                 <w:rStyle w:val="Lienhypertexte"/>
@@ -2029,7 +2029,7 @@
                 <w:noProof/>
                 <w:webHidden/>
               </w:rPr>
-              <w:instrText xml:space="preserve"> PAGEREF _Toc106024467 \h </w:instrText>
+              <w:instrText xml:space="preserve"> PAGEREF _Toc111017330 \h </w:instrText>
             </w:r>
             <w:r>
               <w:rPr>
@@ -2049,7 +2049,7 @@
                 <w:noProof/>
                 <w:webHidden/>
               </w:rPr>
-              <w:t>7</w:t>
+              <w:t>8</w:t>
             </w:r>
             <w:r>
               <w:rPr>
@@ -2069,7 +2069,7 @@
               <w:lang w:eastAsia="fr-FR"/>
             </w:rPr>
           </w:pPr>
-          <w:hyperlink w:anchor="_Toc106024468" w:history="1">
+          <w:hyperlink w:anchor="_Toc111017331" w:history="1">
             <w:r>
               <w:rPr>
                 <w:rStyle w:val="Lienhypertexte"/>
@@ -2117,7 +2117,7 @@
                 <w:noProof/>
                 <w:webHidden/>
               </w:rPr>
-              <w:instrText xml:space="preserve"> PAGEREF _Toc106024468 \h </w:instrText>
+              <w:instrText xml:space="preserve"> PAGEREF _Toc111017331 \h </w:instrText>
             </w:r>
             <w:r>
               <w:rPr>
@@ -2137,7 +2137,7 @@
                 <w:noProof/>
                 <w:webHidden/>
               </w:rPr>
-              <w:t>7</w:t>
+              <w:t>8</w:t>
             </w:r>
             <w:r>
               <w:rPr>
@@ -2157,7 +2157,7 @@
               <w:lang w:eastAsia="fr-FR"/>
             </w:rPr>
           </w:pPr>
-          <w:hyperlink w:anchor="_Toc106024469" w:history="1">
+          <w:hyperlink w:anchor="_Toc111017332" w:history="1">
             <w:r>
               <w:rPr>
                 <w:rStyle w:val="Lienhypertexte"/>
@@ -2205,7 +2205,7 @@
                 <w:noProof/>
                 <w:webHidden/>
               </w:rPr>
-              <w:instrText xml:space="preserve"> PAGEREF _Toc106024469 \h </w:instrText>
+              <w:instrText xml:space="preserve"> PAGEREF _Toc111017332 \h </w:instrText>
             </w:r>
             <w:r>
               <w:rPr>
@@ -2225,7 +2225,7 @@
                 <w:noProof/>
                 <w:webHidden/>
               </w:rPr>
-              <w:t>8</w:t>
+              <w:t>9</w:t>
             </w:r>
             <w:r>
               <w:rPr>
@@ -2245,7 +2245,7 @@
               <w:lang w:eastAsia="fr-FR"/>
             </w:rPr>
           </w:pPr>
-          <w:hyperlink w:anchor="_Toc106024470" w:history="1">
+          <w:hyperlink w:anchor="_Toc111017333" w:history="1">
             <w:r>
               <w:rPr>
                 <w:rStyle w:val="Lienhypertexte"/>
@@ -2293,7 +2293,7 @@
                 <w:noProof/>
                 <w:webHidden/>
               </w:rPr>
-              <w:instrText xml:space="preserve"> PAGEREF _Toc106024470 \h </w:instrText>
+              <w:instrText xml:space="preserve"> PAGEREF _Toc111017333 \h </w:instrText>
             </w:r>
             <w:r>
               <w:rPr>
@@ -2313,7 +2313,7 @@
                 <w:noProof/>
                 <w:webHidden/>
               </w:rPr>
-              <w:t>8</w:t>
+              <w:t>9</w:t>
             </w:r>
             <w:r>
               <w:rPr>
@@ -2333,7 +2333,7 @@
               <w:lang w:eastAsia="fr-FR"/>
             </w:rPr>
           </w:pPr>
-          <w:hyperlink w:anchor="_Toc106024471" w:history="1">
+          <w:hyperlink w:anchor="_Toc111017334" w:history="1">
             <w:r>
               <w:rPr>
                 <w:rStyle w:val="Lienhypertexte"/>
@@ -2381,7 +2381,7 @@
                 <w:noProof/>
                 <w:webHidden/>
               </w:rPr>
-              <w:instrText xml:space="preserve"> PAGEREF _Toc106024471 \h </w:instrText>
+              <w:instrText xml:space="preserve"> PAGEREF _Toc111017334 \h </w:instrText>
             </w:r>
             <w:r>
               <w:rPr>
@@ -2401,7 +2401,7 @@
                 <w:noProof/>
                 <w:webHidden/>
               </w:rPr>
-              <w:t>8</w:t>
+              <w:t>9</w:t>
             </w:r>
             <w:r>
               <w:rPr>
@@ -2421,7 +2421,7 @@
               <w:lang w:eastAsia="fr-FR"/>
             </w:rPr>
           </w:pPr>
-          <w:hyperlink w:anchor="_Toc106024472" w:history="1">
+          <w:hyperlink w:anchor="_Toc111017335" w:history="1">
             <w:r>
               <w:rPr>
                 <w:rStyle w:val="Lienhypertexte"/>
@@ -2469,7 +2469,7 @@
                 <w:noProof/>
                 <w:webHidden/>
               </w:rPr>
-              <w:instrText xml:space="preserve"> PAGEREF _Toc106024472 \h </w:instrText>
+              <w:instrText xml:space="preserve"> PAGEREF _Toc111017335 \h </w:instrText>
             </w:r>
             <w:r>
               <w:rPr>
@@ -2489,7 +2489,7 @@
                 <w:noProof/>
                 <w:webHidden/>
               </w:rPr>
-              <w:t>8</w:t>
+              <w:t>10</w:t>
             </w:r>
             <w:r>
               <w:rPr>
@@ -2509,7 +2509,7 @@
               <w:lang w:eastAsia="fr-FR"/>
             </w:rPr>
           </w:pPr>
-          <w:hyperlink w:anchor="_Toc106024473" w:history="1">
+          <w:hyperlink w:anchor="_Toc111017336" w:history="1">
             <w:r>
               <w:rPr>
                 <w:rStyle w:val="Lienhypertexte"/>
@@ -2557,7 +2557,7 @@
                 <w:noProof/>
                 <w:webHidden/>
               </w:rPr>
-              <w:instrText xml:space="preserve"> PAGEREF _Toc106024473 \h </w:instrText>
+              <w:instrText xml:space="preserve"> PAGEREF _Toc111017336 \h </w:instrText>
             </w:r>
             <w:r>
               <w:rPr>
@@ -2577,7 +2577,7 @@
                 <w:noProof/>
                 <w:webHidden/>
               </w:rPr>
-              <w:t>9</w:t>
+              <w:t>10</w:t>
             </w:r>
             <w:r>
               <w:rPr>
@@ -2601,7 +2601,7 @@
               <w:lang w:eastAsia="fr-FR"/>
             </w:rPr>
           </w:pPr>
-          <w:hyperlink w:anchor="_Toc106024474" w:history="1">
+          <w:hyperlink w:anchor="_Toc111017337" w:history="1">
             <w:r>
               <w:rPr>
                 <w:rStyle w:val="Lienhypertexte"/>
@@ -2649,7 +2649,7 @@
                 <w:noProof/>
                 <w:webHidden/>
               </w:rPr>
-              <w:instrText xml:space="preserve"> PAGEREF _Toc106024474 \h </w:instrText>
+              <w:instrText xml:space="preserve"> PAGEREF _Toc111017337 \h </w:instrText>
             </w:r>
             <w:r>
               <w:rPr>
@@ -2669,7 +2669,7 @@
                 <w:noProof/>
                 <w:webHidden/>
               </w:rPr>
-              <w:t>9</w:t>
+              <w:t>11</w:t>
             </w:r>
             <w:r>
               <w:rPr>
@@ -2693,7 +2693,7 @@
               <w:lang w:eastAsia="fr-FR"/>
             </w:rPr>
           </w:pPr>
-          <w:hyperlink w:anchor="_Toc106024475" w:history="1">
+          <w:hyperlink w:anchor="_Toc111017338" w:history="1">
             <w:r>
               <w:rPr>
                 <w:rStyle w:val="Lienhypertexte"/>
@@ -2720,6 +2720,98 @@
                 <w:bCs/>
                 <w:noProof/>
               </w:rPr>
+              <w:t>Matrice RACI</w:t>
+            </w:r>
+            <w:r>
+              <w:rPr>
+                <w:noProof/>
+                <w:webHidden/>
+              </w:rPr>
+              <w:tab/>
+            </w:r>
+            <w:r>
+              <w:rPr>
+                <w:noProof/>
+                <w:webHidden/>
+              </w:rPr>
+              <w:fldChar w:fldCharType="begin"/>
+            </w:r>
+            <w:r>
+              <w:rPr>
+                <w:noProof/>
+                <w:webHidden/>
+              </w:rPr>
+              <w:instrText xml:space="preserve"> PAGEREF _Toc111017338 \h </w:instrText>
+            </w:r>
+            <w:r>
+              <w:rPr>
+                <w:noProof/>
+                <w:webHidden/>
+              </w:rPr>
+            </w:r>
+            <w:r>
+              <w:rPr>
+                <w:noProof/>
+                <w:webHidden/>
+              </w:rPr>
+              <w:fldChar w:fldCharType="separate"/>
+            </w:r>
+            <w:r>
+              <w:rPr>
+                <w:noProof/>
+                <w:webHidden/>
+              </w:rPr>
+              <w:t>11</w:t>
+            </w:r>
+            <w:r>
+              <w:rPr>
+                <w:noProof/>
+                <w:webHidden/>
+              </w:rPr>
+              <w:fldChar w:fldCharType="end"/>
+            </w:r>
+          </w:hyperlink>
+        </w:p>
+        <w:p>
+          <w:pPr>
+            <w:pStyle w:val="TM2"/>
+            <w:tabs>
+              <w:tab w:val="left" w:pos="880"/>
+              <w:tab w:val="right" w:leader="dot" w:pos="9062"/>
+            </w:tabs>
+            <w:rPr>
+              <w:rFonts w:eastAsiaTheme="minorEastAsia"/>
+              <w:noProof/>
+              <w:lang w:eastAsia="fr-FR"/>
+            </w:rPr>
+          </w:pPr>
+          <w:hyperlink w:anchor="_Toc111017339" w:history="1">
+            <w:r>
+              <w:rPr>
+                <w:rStyle w:val="Lienhypertexte"/>
+                <w:rFonts w:ascii="Enedis" w:eastAsia="Times New Roman" w:hAnsi="Enedis" w:cs="Times New Roman"/>
+                <w:b/>
+                <w:bCs/>
+                <w:noProof/>
+              </w:rPr>
+              <w:t>3.2</w:t>
+            </w:r>
+            <w:r>
+              <w:rPr>
+                <w:rFonts w:eastAsiaTheme="minorEastAsia"/>
+                <w:noProof/>
+                <w:lang w:eastAsia="fr-FR"/>
+              </w:rPr>
+              <w:tab/>
+            </w:r>
+            <w:r>
+              <w:rPr>
+                <w:rStyle w:val="Lienhypertexte"/>
+                <w:rFonts w:ascii="Enedis" w:eastAsia="Times New Roman" w:hAnsi="Enedis" w:cs="Times New Roman"/>
+                <w:b/>
+                <w:bCs/>
+                <w:noProof/>
+              </w:rPr>
               <w:t>Rôle, Préoccupation, Objectif et Impact</w:t>
             </w:r>
             <w:r>
@@ -2741,7 +2833,7 @@
                 <w:noProof/>
                 <w:webHidden/>
               </w:rPr>
-              <w:instrText xml:space="preserve"> PAGEREF _Toc106024475 \h </w:instrText>
+              <w:instrText xml:space="preserve"> PAGEREF _Toc111017339 \h </w:instrText>
             </w:r>
             <w:r>
               <w:rPr>
@@ -2761,7 +2853,627 @@
                 <w:noProof/>
                 <w:webHidden/>
               </w:rPr>
-              <w:t>9</w:t>
+              <w:t>11</w:t>
+            </w:r>
+            <w:r>
+              <w:rPr>
+                <w:noProof/>
+                <w:webHidden/>
+              </w:rPr>
+              <w:fldChar w:fldCharType="end"/>
+            </w:r>
+          </w:hyperlink>
+        </w:p>
+        <w:p>
+          <w:pPr>
+            <w:pStyle w:val="TM3"/>
+            <w:rPr>
+              <w:rFonts w:eastAsiaTheme="minorEastAsia"/>
+              <w:noProof/>
+              <w:lang w:eastAsia="fr-FR"/>
+            </w:rPr>
+          </w:pPr>
+          <w:hyperlink w:anchor="_Toc111017340" w:history="1">
+            <w:r>
+              <w:rPr>
+                <w:rStyle w:val="Lienhypertexte"/>
+                <w:rFonts w:ascii="Enedis" w:eastAsia="Times New Roman" w:hAnsi="Enedis" w:cs="Times New Roman"/>
+                <w:b/>
+                <w:bCs/>
+                <w:noProof/>
+              </w:rPr>
+              <w:t>3.2.1</w:t>
+            </w:r>
+            <w:r>
+              <w:rPr>
+                <w:rFonts w:eastAsiaTheme="minorEastAsia"/>
+                <w:noProof/>
+                <w:lang w:eastAsia="fr-FR"/>
+              </w:rPr>
+              <w:tab/>
+            </w:r>
+            <w:r>
+              <w:rPr>
+                <w:rStyle w:val="Lienhypertexte"/>
+                <w:rFonts w:ascii="Enedis" w:eastAsia="Times New Roman" w:hAnsi="Enedis" w:cs="Times New Roman"/>
+                <w:b/>
+                <w:bCs/>
+                <w:noProof/>
+              </w:rPr>
+              <w:t>CEO</w:t>
+            </w:r>
+            <w:r>
+              <w:rPr>
+                <w:noProof/>
+                <w:webHidden/>
+              </w:rPr>
+              <w:tab/>
+            </w:r>
+            <w:r>
+              <w:rPr>
+                <w:noProof/>
+                <w:webHidden/>
+              </w:rPr>
+              <w:fldChar w:fldCharType="begin"/>
+            </w:r>
+            <w:r>
+              <w:rPr>
+                <w:noProof/>
+                <w:webHidden/>
+              </w:rPr>
+              <w:instrText xml:space="preserve"> PAGEREF _Toc111017340 \h </w:instrText>
+            </w:r>
+            <w:r>
+              <w:rPr>
+                <w:noProof/>
+                <w:webHidden/>
+              </w:rPr>
+            </w:r>
+            <w:r>
+              <w:rPr>
+                <w:noProof/>
+                <w:webHidden/>
+              </w:rPr>
+              <w:fldChar w:fldCharType="separate"/>
+            </w:r>
+            <w:r>
+              <w:rPr>
+                <w:noProof/>
+                <w:webHidden/>
+              </w:rPr>
+              <w:t>11</w:t>
+            </w:r>
+            <w:r>
+              <w:rPr>
+                <w:noProof/>
+                <w:webHidden/>
+              </w:rPr>
+              <w:fldChar w:fldCharType="end"/>
+            </w:r>
+          </w:hyperlink>
+        </w:p>
+        <w:p>
+          <w:pPr>
+            <w:pStyle w:val="TM3"/>
+            <w:rPr>
+              <w:rFonts w:eastAsiaTheme="minorEastAsia"/>
+              <w:noProof/>
+              <w:lang w:eastAsia="fr-FR"/>
+            </w:rPr>
+          </w:pPr>
+          <w:hyperlink w:anchor="_Toc111017341" w:history="1">
+            <w:r>
+              <w:rPr>
+                <w:rStyle w:val="Lienhypertexte"/>
+                <w:rFonts w:ascii="Enedis" w:eastAsia="Times New Roman" w:hAnsi="Enedis" w:cs="Times New Roman"/>
+                <w:b/>
+                <w:bCs/>
+                <w:noProof/>
+              </w:rPr>
+              <w:t>3.2.2</w:t>
+            </w:r>
+            <w:r>
+              <w:rPr>
+                <w:rFonts w:eastAsiaTheme="minorEastAsia"/>
+                <w:noProof/>
+                <w:lang w:eastAsia="fr-FR"/>
+              </w:rPr>
+              <w:tab/>
+            </w:r>
+            <w:r>
+              <w:rPr>
+                <w:rStyle w:val="Lienhypertexte"/>
+                <w:rFonts w:ascii="Enedis" w:eastAsia="Times New Roman" w:hAnsi="Enedis" w:cs="Times New Roman"/>
+                <w:b/>
+                <w:bCs/>
+                <w:noProof/>
+              </w:rPr>
+              <w:t>Adjoint CEO</w:t>
+            </w:r>
+            <w:r>
+              <w:rPr>
+                <w:noProof/>
+                <w:webHidden/>
+              </w:rPr>
+              <w:tab/>
+            </w:r>
+            <w:r>
+              <w:rPr>
+                <w:noProof/>
+                <w:webHidden/>
+              </w:rPr>
+              <w:fldChar w:fldCharType="begin"/>
+            </w:r>
+            <w:r>
+              <w:rPr>
+                <w:noProof/>
+                <w:webHidden/>
+              </w:rPr>
+              <w:instrText xml:space="preserve"> PAGEREF _Toc111017341 \h </w:instrText>
+            </w:r>
+            <w:r>
+              <w:rPr>
+                <w:noProof/>
+                <w:webHidden/>
+              </w:rPr>
+            </w:r>
+            <w:r>
+              <w:rPr>
+                <w:noProof/>
+                <w:webHidden/>
+              </w:rPr>
+              <w:fldChar w:fldCharType="separate"/>
+            </w:r>
+            <w:r>
+              <w:rPr>
+                <w:noProof/>
+                <w:webHidden/>
+              </w:rPr>
+              <w:t>11</w:t>
+            </w:r>
+            <w:r>
+              <w:rPr>
+                <w:noProof/>
+                <w:webHidden/>
+              </w:rPr>
+              <w:fldChar w:fldCharType="end"/>
+            </w:r>
+          </w:hyperlink>
+        </w:p>
+        <w:p>
+          <w:pPr>
+            <w:pStyle w:val="TM3"/>
+            <w:rPr>
+              <w:rFonts w:eastAsiaTheme="minorEastAsia"/>
+              <w:noProof/>
+              <w:lang w:eastAsia="fr-FR"/>
+            </w:rPr>
+          </w:pPr>
+          <w:hyperlink w:anchor="_Toc111017342" w:history="1">
+            <w:r>
+              <w:rPr>
+                <w:rStyle w:val="Lienhypertexte"/>
+                <w:rFonts w:ascii="Enedis" w:eastAsia="Times New Roman" w:hAnsi="Enedis" w:cs="Times New Roman"/>
+                <w:b/>
+                <w:bCs/>
+                <w:noProof/>
+              </w:rPr>
+              <w:t>3.2.3</w:t>
+            </w:r>
+            <w:r>
+              <w:rPr>
+                <w:rFonts w:eastAsiaTheme="minorEastAsia"/>
+                <w:noProof/>
+                <w:lang w:eastAsia="fr-FR"/>
+              </w:rPr>
+              <w:tab/>
+            </w:r>
+            <w:r>
+              <w:rPr>
+                <w:rStyle w:val="Lienhypertexte"/>
+                <w:rFonts w:ascii="Enedis" w:eastAsia="Times New Roman" w:hAnsi="Enedis" w:cs="Times New Roman"/>
+                <w:b/>
+                <w:bCs/>
+                <w:noProof/>
+              </w:rPr>
+              <w:t>Chef d’Equipe Maintenance</w:t>
+            </w:r>
+            <w:r>
+              <w:rPr>
+                <w:noProof/>
+                <w:webHidden/>
+              </w:rPr>
+              <w:tab/>
+            </w:r>
+            <w:r>
+              <w:rPr>
+                <w:noProof/>
+                <w:webHidden/>
+              </w:rPr>
+              <w:fldChar w:fldCharType="begin"/>
+            </w:r>
+            <w:r>
+              <w:rPr>
+                <w:noProof/>
+                <w:webHidden/>
+              </w:rPr>
+              <w:instrText xml:space="preserve"> PAGEREF _Toc111017342 \h </w:instrText>
+            </w:r>
+            <w:r>
+              <w:rPr>
+                <w:noProof/>
+                <w:webHidden/>
+              </w:rPr>
+            </w:r>
+            <w:r>
+              <w:rPr>
+                <w:noProof/>
+                <w:webHidden/>
+              </w:rPr>
+              <w:fldChar w:fldCharType="separate"/>
+            </w:r>
+            <w:r>
+              <w:rPr>
+                <w:noProof/>
+                <w:webHidden/>
+              </w:rPr>
+              <w:t>12</w:t>
+            </w:r>
+            <w:r>
+              <w:rPr>
+                <w:noProof/>
+                <w:webHidden/>
+              </w:rPr>
+              <w:fldChar w:fldCharType="end"/>
+            </w:r>
+          </w:hyperlink>
+        </w:p>
+        <w:p>
+          <w:pPr>
+            <w:pStyle w:val="TM3"/>
+            <w:rPr>
+              <w:rFonts w:eastAsiaTheme="minorEastAsia"/>
+              <w:noProof/>
+              <w:lang w:eastAsia="fr-FR"/>
+            </w:rPr>
+          </w:pPr>
+          <w:hyperlink w:anchor="_Toc111017343" w:history="1">
+            <w:r>
+              <w:rPr>
+                <w:rStyle w:val="Lienhypertexte"/>
+                <w:rFonts w:ascii="Enedis" w:eastAsia="Times New Roman" w:hAnsi="Enedis" w:cs="Times New Roman"/>
+                <w:b/>
+                <w:bCs/>
+                <w:noProof/>
+              </w:rPr>
+              <w:t>3.2.4</w:t>
+            </w:r>
+            <w:r>
+              <w:rPr>
+                <w:rFonts w:eastAsiaTheme="minorEastAsia"/>
+                <w:noProof/>
+                <w:lang w:eastAsia="fr-FR"/>
+              </w:rPr>
+              <w:tab/>
+            </w:r>
+            <w:r>
+              <w:rPr>
+                <w:rStyle w:val="Lienhypertexte"/>
+                <w:rFonts w:ascii="Enedis" w:eastAsia="Times New Roman" w:hAnsi="Enedis" w:cs="Times New Roman"/>
+                <w:b/>
+                <w:bCs/>
+                <w:noProof/>
+              </w:rPr>
+              <w:t>Techniciens de Maintenance</w:t>
+            </w:r>
+            <w:r>
+              <w:rPr>
+                <w:noProof/>
+                <w:webHidden/>
+              </w:rPr>
+              <w:tab/>
+            </w:r>
+            <w:r>
+              <w:rPr>
+                <w:noProof/>
+                <w:webHidden/>
+              </w:rPr>
+              <w:fldChar w:fldCharType="begin"/>
+            </w:r>
+            <w:r>
+              <w:rPr>
+                <w:noProof/>
+                <w:webHidden/>
+              </w:rPr>
+              <w:instrText xml:space="preserve"> PAGEREF _Toc111017343 \h </w:instrText>
+            </w:r>
+            <w:r>
+              <w:rPr>
+                <w:noProof/>
+                <w:webHidden/>
+              </w:rPr>
+            </w:r>
+            <w:r>
+              <w:rPr>
+                <w:noProof/>
+                <w:webHidden/>
+              </w:rPr>
+              <w:fldChar w:fldCharType="separate"/>
+            </w:r>
+            <w:r>
+              <w:rPr>
+                <w:noProof/>
+                <w:webHidden/>
+              </w:rPr>
+              <w:t>12</w:t>
+            </w:r>
+            <w:r>
+              <w:rPr>
+                <w:noProof/>
+                <w:webHidden/>
+              </w:rPr>
+              <w:fldChar w:fldCharType="end"/>
+            </w:r>
+          </w:hyperlink>
+        </w:p>
+        <w:p>
+          <w:pPr>
+            <w:pStyle w:val="TM3"/>
+            <w:rPr>
+              <w:rFonts w:eastAsiaTheme="minorEastAsia"/>
+              <w:noProof/>
+              <w:lang w:eastAsia="fr-FR"/>
+            </w:rPr>
+          </w:pPr>
+          <w:hyperlink w:anchor="_Toc111017344" w:history="1">
+            <w:r>
+              <w:rPr>
+                <w:rStyle w:val="Lienhypertexte"/>
+                <w:rFonts w:ascii="Enedis" w:eastAsia="Times New Roman" w:hAnsi="Enedis" w:cs="Times New Roman"/>
+                <w:b/>
+                <w:bCs/>
+                <w:noProof/>
+              </w:rPr>
+              <w:t>3.2.5</w:t>
+            </w:r>
+            <w:r>
+              <w:rPr>
+                <w:rFonts w:eastAsiaTheme="minorEastAsia"/>
+                <w:noProof/>
+                <w:lang w:eastAsia="fr-FR"/>
+              </w:rPr>
+              <w:tab/>
+            </w:r>
+            <w:r>
+              <w:rPr>
+                <w:rStyle w:val="Lienhypertexte"/>
+                <w:rFonts w:ascii="Enedis" w:eastAsia="Times New Roman" w:hAnsi="Enedis" w:cs="Times New Roman"/>
+                <w:b/>
+                <w:bCs/>
+                <w:noProof/>
+              </w:rPr>
+              <w:t>Equipe IT</w:t>
+            </w:r>
+            <w:r>
+              <w:rPr>
+                <w:noProof/>
+                <w:webHidden/>
+              </w:rPr>
+              <w:tab/>
+            </w:r>
+            <w:r>
+              <w:rPr>
+                <w:noProof/>
+                <w:webHidden/>
+              </w:rPr>
+              <w:fldChar w:fldCharType="begin"/>
+            </w:r>
+            <w:r>
+              <w:rPr>
+                <w:noProof/>
+                <w:webHidden/>
+              </w:rPr>
+              <w:instrText xml:space="preserve"> PAGEREF _Toc111017344 \h </w:instrText>
+            </w:r>
+            <w:r>
+              <w:rPr>
+                <w:noProof/>
+                <w:webHidden/>
+              </w:rPr>
+            </w:r>
+            <w:r>
+              <w:rPr>
+                <w:noProof/>
+                <w:webHidden/>
+              </w:rPr>
+              <w:fldChar w:fldCharType="separate"/>
+            </w:r>
+            <w:r>
+              <w:rPr>
+                <w:noProof/>
+                <w:webHidden/>
+              </w:rPr>
+              <w:t>12</w:t>
+            </w:r>
+            <w:r>
+              <w:rPr>
+                <w:noProof/>
+                <w:webHidden/>
+              </w:rPr>
+              <w:fldChar w:fldCharType="end"/>
+            </w:r>
+          </w:hyperlink>
+        </w:p>
+        <w:p>
+          <w:pPr>
+            <w:pStyle w:val="TM3"/>
+            <w:rPr>
+              <w:rFonts w:eastAsiaTheme="minorEastAsia"/>
+              <w:noProof/>
+              <w:lang w:eastAsia="fr-FR"/>
+            </w:rPr>
+          </w:pPr>
+          <w:hyperlink w:anchor="_Toc111017345" w:history="1">
+            <w:r>
+              <w:rPr>
+                <w:rStyle w:val="Lienhypertexte"/>
+                <w:rFonts w:ascii="Enedis" w:eastAsia="Times New Roman" w:hAnsi="Enedis" w:cs="Times New Roman"/>
+                <w:b/>
+                <w:bCs/>
+                <w:noProof/>
+              </w:rPr>
+              <w:t>3.2.6</w:t>
+            </w:r>
+            <w:r>
+              <w:rPr>
+                <w:rFonts w:eastAsiaTheme="minorEastAsia"/>
+                <w:noProof/>
+                <w:lang w:eastAsia="fr-FR"/>
+              </w:rPr>
+              <w:tab/>
+            </w:r>
+            <w:r>
+              <w:rPr>
+                <w:rStyle w:val="Lienhypertexte"/>
+                <w:rFonts w:ascii="Enedis" w:eastAsia="Times New Roman" w:hAnsi="Enedis" w:cs="Times New Roman"/>
+                <w:b/>
+                <w:bCs/>
+                <w:noProof/>
+              </w:rPr>
+              <w:t>Client</w:t>
+            </w:r>
+            <w:r>
+              <w:rPr>
+                <w:noProof/>
+                <w:webHidden/>
+              </w:rPr>
+              <w:tab/>
+            </w:r>
+            <w:r>
+              <w:rPr>
+                <w:noProof/>
+                <w:webHidden/>
+              </w:rPr>
+              <w:fldChar w:fldCharType="begin"/>
+            </w:r>
+            <w:r>
+              <w:rPr>
+                <w:noProof/>
+                <w:webHidden/>
+              </w:rPr>
+              <w:instrText xml:space="preserve"> PAGEREF _Toc111017345 \h </w:instrText>
+            </w:r>
+            <w:r>
+              <w:rPr>
+                <w:noProof/>
+                <w:webHidden/>
+              </w:rPr>
+            </w:r>
+            <w:r>
+              <w:rPr>
+                <w:noProof/>
+                <w:webHidden/>
+              </w:rPr>
+              <w:fldChar w:fldCharType="separate"/>
+            </w:r>
+            <w:r>
+              <w:rPr>
+                <w:noProof/>
+                <w:webHidden/>
+              </w:rPr>
+              <w:t>12</w:t>
+            </w:r>
+            <w:r>
+              <w:rPr>
+                <w:noProof/>
+                <w:webHidden/>
+              </w:rPr>
+              <w:fldChar w:fldCharType="end"/>
+            </w:r>
+          </w:hyperlink>
+        </w:p>
+        <w:p>
+          <w:pPr>
+            <w:pStyle w:val="TM1"/>
+            <w:tabs>
+              <w:tab w:val="left" w:pos="660"/>
+              <w:tab w:val="right" w:leader="dot" w:pos="9062"/>
+            </w:tabs>
+            <w:rPr>
+              <w:rFonts w:eastAsiaTheme="minorEastAsia"/>
+              <w:noProof/>
+              <w:lang w:eastAsia="fr-FR"/>
+            </w:rPr>
+          </w:pPr>
+          <w:hyperlink w:anchor="_Toc111017346" w:history="1">
+            <w:r>
+              <w:rPr>
+                <w:rStyle w:val="Lienhypertexte"/>
+                <w:rFonts w:ascii="Enedis" w:eastAsia="Times New Roman" w:hAnsi="Enedis" w:cs="Times New Roman"/>
+                <w:b/>
+                <w:bCs/>
+                <w:noProof/>
+              </w:rPr>
+              <w:t>3.3</w:t>
+            </w:r>
+            <w:r>
+              <w:rPr>
+                <w:rFonts w:eastAsiaTheme="minorEastAsia"/>
+                <w:noProof/>
+                <w:lang w:eastAsia="fr-FR"/>
+              </w:rPr>
+              <w:tab/>
+            </w:r>
+            <w:r>
+              <w:rPr>
+                <w:rStyle w:val="Lienhypertexte"/>
+                <w:rFonts w:ascii="Enedis" w:eastAsia="Times New Roman" w:hAnsi="Enedis" w:cs="Times New Roman"/>
+                <w:b/>
+                <w:bCs/>
+                <w:noProof/>
+              </w:rPr>
+              <w:t>Applications et Parties Prenantes</w:t>
+            </w:r>
+            <w:r>
+              <w:rPr>
+                <w:noProof/>
+                <w:webHidden/>
+              </w:rPr>
+              <w:tab/>
+            </w:r>
+            <w:r>
+              <w:rPr>
+                <w:noProof/>
+                <w:webHidden/>
+              </w:rPr>
+              <w:fldChar w:fldCharType="begin"/>
+            </w:r>
+            <w:r>
+              <w:rPr>
+                <w:noProof/>
+                <w:webHidden/>
+              </w:rPr>
+              <w:instrText xml:space="preserve"> PAGEREF _Toc111017346 \h </w:instrText>
+            </w:r>
+            <w:r>
+              <w:rPr>
+                <w:noProof/>
+                <w:webHidden/>
+              </w:rPr>
+            </w:r>
+            <w:r>
+              <w:rPr>
+                <w:noProof/>
+                <w:webHidden/>
+              </w:rPr>
+              <w:fldChar w:fldCharType="separate"/>
+            </w:r>
+            <w:r>
+              <w:rPr>
+                <w:noProof/>
+                <w:webHidden/>
+              </w:rPr>
+              <w:t>13</w:t>
             </w:r>
             <w:r>
               <w:rPr>
@@ -2785,7 +3497,7 @@
               <w:lang w:eastAsia="fr-FR"/>
             </w:rPr>
           </w:pPr>
-          <w:hyperlink w:anchor="_Toc106024476" w:history="1">
+          <w:hyperlink w:anchor="_Toc111017347" w:history="1">
             <w:r>
               <w:rPr>
                 <w:rStyle w:val="Lienhypertexte"/>
@@ -2833,7 +3545,7 @@
                 <w:noProof/>
                 <w:webHidden/>
               </w:rPr>
-              <w:instrText xml:space="preserve"> PAGEREF _Toc106024476 \h </w:instrText>
+              <w:instrText xml:space="preserve"> PAGEREF _Toc111017347 \h </w:instrText>
             </w:r>
             <w:r>
               <w:rPr>
@@ -2853,7 +3565,7 @@
                 <w:noProof/>
                 <w:webHidden/>
               </w:rPr>
-              <w:t>10</w:t>
+              <w:t>13</w:t>
             </w:r>
             <w:r>
               <w:rPr>
@@ -2877,7 +3589,7 @@
               <w:lang w:eastAsia="fr-FR"/>
             </w:rPr>
           </w:pPr>
-          <w:hyperlink w:anchor="_Toc106024477" w:history="1">
+          <w:hyperlink w:anchor="_Toc111017348" w:history="1">
             <w:r>
               <w:rPr>
                 <w:rStyle w:val="Lienhypertexte"/>
@@ -2925,7 +3637,7 @@
                 <w:noProof/>
                 <w:webHidden/>
               </w:rPr>
-              <w:instrText xml:space="preserve"> PAGEREF _Toc106024477 \h </w:instrText>
+              <w:instrText xml:space="preserve"> PAGEREF _Toc111017348 \h </w:instrText>
             </w:r>
             <w:r>
               <w:rPr>
@@ -2945,7 +3657,7 @@
                 <w:noProof/>
                 <w:webHidden/>
               </w:rPr>
-              <w:t>10</w:t>
+              <w:t>13</w:t>
             </w:r>
             <w:r>
               <w:rPr>
@@ -2969,7 +3681,7 @@
               <w:lang w:eastAsia="fr-FR"/>
             </w:rPr>
           </w:pPr>
-          <w:hyperlink w:anchor="_Toc106024478" w:history="1">
+          <w:hyperlink w:anchor="_Toc111017349" w:history="1">
             <w:r>
               <w:rPr>
                 <w:rStyle w:val="Lienhypertexte"/>
@@ -3017,7 +3729,7 @@
                 <w:noProof/>
                 <w:webHidden/>
               </w:rPr>
-              <w:instrText xml:space="preserve"> PAGEREF _Toc106024478 \h </w:instrText>
+              <w:instrText xml:space="preserve"> PAGEREF _Toc111017349 \h </w:instrText>
             </w:r>
             <w:r>
               <w:rPr>
@@ -3037,7 +3749,7 @@
                 <w:noProof/>
                 <w:webHidden/>
               </w:rPr>
-              <w:t>10</w:t>
+              <w:t>13</w:t>
             </w:r>
             <w:r>
               <w:rPr>
@@ -3061,7 +3773,7 @@
               <w:lang w:eastAsia="fr-FR"/>
             </w:rPr>
           </w:pPr>
-          <w:hyperlink w:anchor="_Toc106024479" w:history="1">
+          <w:hyperlink w:anchor="_Toc111017350" w:history="1">
             <w:r>
               <w:rPr>
                 <w:rStyle w:val="Lienhypertexte"/>
@@ -3109,7 +3821,7 @@
                 <w:noProof/>
                 <w:webHidden/>
               </w:rPr>
-              <w:instrText xml:space="preserve"> PAGEREF _Toc106024479 \h </w:instrText>
+              <w:instrText xml:space="preserve"> PAGEREF _Toc111017350 \h </w:instrText>
             </w:r>
             <w:r>
               <w:rPr>
@@ -3129,7 +3841,7 @@
                 <w:noProof/>
                 <w:webHidden/>
               </w:rPr>
-              <w:t>10</w:t>
+              <w:t>13</w:t>
             </w:r>
             <w:r>
               <w:rPr>
@@ -3153,7 +3865,7 @@
               <w:lang w:eastAsia="fr-FR"/>
             </w:rPr>
           </w:pPr>
-          <w:hyperlink w:anchor="_Toc106024480" w:history="1">
+          <w:hyperlink w:anchor="_Toc111017351" w:history="1">
             <w:r>
               <w:rPr>
                 <w:rStyle w:val="Lienhypertexte"/>
@@ -3201,7 +3913,7 @@
                 <w:noProof/>
                 <w:webHidden/>
               </w:rPr>
-              <w:instrText xml:space="preserve"> PAGEREF _Toc106024480 \h </w:instrText>
+              <w:instrText xml:space="preserve"> PAGEREF _Toc111017351 \h </w:instrText>
             </w:r>
             <w:r>
               <w:rPr>
@@ -3221,7 +3933,7 @@
                 <w:noProof/>
                 <w:webHidden/>
               </w:rPr>
-              <w:t>10</w:t>
+              <w:t>13</w:t>
             </w:r>
             <w:r>
               <w:rPr>
@@ -3245,7 +3957,7 @@
               <w:lang w:eastAsia="fr-FR"/>
             </w:rPr>
           </w:pPr>
-          <w:hyperlink w:anchor="_Toc106024481" w:history="1">
+          <w:hyperlink w:anchor="_Toc111017352" w:history="1">
             <w:r>
               <w:rPr>
                 <w:rStyle w:val="Lienhypertexte"/>
@@ -3293,7 +4005,7 @@
                 <w:noProof/>
                 <w:webHidden/>
               </w:rPr>
-              <w:instrText xml:space="preserve"> PAGEREF _Toc106024481 \h </w:instrText>
+              <w:instrText xml:space="preserve"> PAGEREF _Toc111017352 \h </w:instrText>
             </w:r>
             <w:r>
               <w:rPr>
@@ -3313,7 +4025,7 @@
                 <w:noProof/>
                 <w:webHidden/>
               </w:rPr>
-              <w:t>11</w:t>
+              <w:t>14</w:t>
             </w:r>
             <w:r>
               <w:rPr>
@@ -3337,7 +4049,7 @@
               <w:lang w:eastAsia="fr-FR"/>
             </w:rPr>
           </w:pPr>
-          <w:hyperlink w:anchor="_Toc106024482" w:history="1">
+          <w:hyperlink w:anchor="_Toc111017353" w:history="1">
             <w:r>
               <w:rPr>
                 <w:rStyle w:val="Lienhypertexte"/>
@@ -3385,7 +4097,7 @@
                 <w:noProof/>
                 <w:webHidden/>
               </w:rPr>
-              <w:instrText xml:space="preserve"> PAGEREF _Toc106024482 \h </w:instrText>
+              <w:instrText xml:space="preserve"> PAGEREF _Toc111017353 \h </w:instrText>
             </w:r>
             <w:r>
               <w:rPr>
@@ -3405,7 +4117,7 @@
                 <w:noProof/>
                 <w:webHidden/>
               </w:rPr>
-              <w:t>11</w:t>
+              <w:t>14</w:t>
             </w:r>
             <w:r>
               <w:rPr>
@@ -3473,7 +4185,7 @@
           <w:szCs w:val="32"/>
         </w:rPr>
       </w:pPr>
-      <w:bookmarkStart w:id="0" w:name="_Toc106024453"/>
+      <w:bookmarkStart w:id="0" w:name="_Toc111017316"/>
       <w:r>
         <w:rPr>
           <w:rFonts w:ascii="Enedis" w:eastAsia="Times New Roman" w:hAnsi="Enedis" w:cs="Arial"/>
@@ -3513,7 +4225,7 @@
           <w:szCs w:val="24"/>
         </w:rPr>
       </w:pPr>
-      <w:bookmarkStart w:id="1" w:name="_Toc106024454"/>
+      <w:bookmarkStart w:id="1" w:name="_Toc111017317"/>
       <w:r>
         <w:rPr>
           <w:rFonts w:ascii="Enedis" w:eastAsia="Times New Roman" w:hAnsi="Enedis" w:cs="Times New Roman"/>
@@ -4040,7 +4752,7 @@
           <w:szCs w:val="24"/>
         </w:rPr>
       </w:pPr>
-      <w:bookmarkStart w:id="2" w:name="_Toc106024455"/>
+      <w:bookmarkStart w:id="2" w:name="_Toc111017318"/>
       <w:r>
         <w:rPr>
           <w:rFonts w:ascii="Enedis" w:eastAsia="Times New Roman" w:hAnsi="Enedis" w:cs="Times New Roman"/>
@@ -4201,11 +4913,13 @@
       <w:bookmarkStart w:id="5" w:name="_Toc105751409"/>
       <w:bookmarkStart w:id="6" w:name="_Toc105751453"/>
       <w:bookmarkStart w:id="7" w:name="_Toc106024456"/>
+      <w:bookmarkStart w:id="8" w:name="_Toc111017319"/>
       <w:bookmarkEnd w:id="3"/>
       <w:bookmarkEnd w:id="4"/>
       <w:bookmarkEnd w:id="5"/>
       <w:bookmarkEnd w:id="6"/>
       <w:bookmarkEnd w:id="7"/>
+      <w:bookmarkEnd w:id="8"/>
     </w:p>
     <w:p>
       <w:pPr>
@@ -4231,16 +4945,18 @@
           <w:szCs w:val="24"/>
         </w:rPr>
       </w:pPr>
-      <w:bookmarkStart w:id="8" w:name="_Toc105346450"/>
-      <w:bookmarkStart w:id="9" w:name="_Toc105751351"/>
-      <w:bookmarkStart w:id="10" w:name="_Toc105751410"/>
-      <w:bookmarkStart w:id="11" w:name="_Toc105751454"/>
-      <w:bookmarkStart w:id="12" w:name="_Toc106024457"/>
-      <w:bookmarkEnd w:id="8"/>
+      <w:bookmarkStart w:id="9" w:name="_Toc105346450"/>
+      <w:bookmarkStart w:id="10" w:name="_Toc105751351"/>
+      <w:bookmarkStart w:id="11" w:name="_Toc105751410"/>
+      <w:bookmarkStart w:id="12" w:name="_Toc105751454"/>
+      <w:bookmarkStart w:id="13" w:name="_Toc106024457"/>
+      <w:bookmarkStart w:id="14" w:name="_Toc111017320"/>
       <w:bookmarkEnd w:id="9"/>
       <w:bookmarkEnd w:id="10"/>
       <w:bookmarkEnd w:id="11"/>
       <w:bookmarkEnd w:id="12"/>
+      <w:bookmarkEnd w:id="13"/>
+      <w:bookmarkEnd w:id="14"/>
     </w:p>
     <w:p>
       <w:pPr>
@@ -4266,16 +4982,18 @@
           <w:szCs w:val="24"/>
         </w:rPr>
       </w:pPr>
-      <w:bookmarkStart w:id="13" w:name="_Toc105346451"/>
-      <w:bookmarkStart w:id="14" w:name="_Toc105751352"/>
-      <w:bookmarkStart w:id="15" w:name="_Toc105751411"/>
-      <w:bookmarkStart w:id="16" w:name="_Toc105751455"/>
-      <w:bookmarkStart w:id="17" w:name="_Toc106024458"/>
-      <w:bookmarkEnd w:id="13"/>
-      <w:bookmarkEnd w:id="14"/>
+      <w:bookmarkStart w:id="15" w:name="_Toc105346451"/>
+      <w:bookmarkStart w:id="16" w:name="_Toc105751352"/>
+      <w:bookmarkStart w:id="17" w:name="_Toc105751411"/>
+      <w:bookmarkStart w:id="18" w:name="_Toc105751455"/>
+      <w:bookmarkStart w:id="19" w:name="_Toc106024458"/>
+      <w:bookmarkStart w:id="20" w:name="_Toc111017321"/>
       <w:bookmarkEnd w:id="15"/>
       <w:bookmarkEnd w:id="16"/>
       <w:bookmarkEnd w:id="17"/>
+      <w:bookmarkEnd w:id="18"/>
+      <w:bookmarkEnd w:id="19"/>
+      <w:bookmarkEnd w:id="20"/>
     </w:p>
     <w:p>
       <w:pPr>
@@ -4302,7 +5020,7 @@
           <w:szCs w:val="24"/>
         </w:rPr>
       </w:pPr>
-      <w:bookmarkStart w:id="18" w:name="_Toc106024459"/>
+      <w:bookmarkStart w:id="21" w:name="_Toc111017322"/>
       <w:r>
         <w:rPr>
           <w:rFonts w:ascii="Enedis" w:eastAsia="Times New Roman" w:hAnsi="Enedis" w:cs="Times New Roman"/>
@@ -4313,7 +5031,7 @@
         </w:rPr>
         <w:t>Priorité 1 :</w:t>
       </w:r>
-      <w:bookmarkEnd w:id="18"/>
+      <w:bookmarkEnd w:id="21"/>
     </w:p>
     <w:p>
       <w:pPr>
@@ -4345,7 +5063,16 @@
           <w:sz w:val="24"/>
           <w:szCs w:val="24"/>
         </w:rPr>
-        <w:t>aintenir les services actuels tout en améliorant les performances et la sécurité de l’infrastructure. Il a été décidé pour cela de faire intervenir un cabinet IT extérieur pour déterminer l’architecture cible à mettre en œuvre et l’embauche d’un architecte pour permettre l’atteinte de cette architecture finale.</w:t>
+        <w:t xml:space="preserve">aintenir les services actuels tout en améliorant les performances et la sécurité de l’infrastructure. Il a été </w:t>
+      </w:r>
+      <w:r>
+        <w:rPr>
+          <w:rFonts w:ascii="Enedis" w:eastAsia="Times New Roman" w:hAnsi="Enedis" w:cs="Times New Roman"/>
+          <w:sz w:val="24"/>
+          <w:szCs w:val="24"/>
+        </w:rPr>
+        <w:lastRenderedPageBreak/>
+        <w:t>décidé pour cela de faire intervenir un cabinet IT extérieur pour déterminer l’architecture cible à mettre en œuvre et l’embauche d’un architecte pour permettre l’atteinte de cette architecture finale.</w:t>
       </w:r>
     </w:p>
     <w:p>
@@ -4373,7 +5100,7 @@
           <w:szCs w:val="24"/>
         </w:rPr>
       </w:pPr>
-      <w:bookmarkStart w:id="19" w:name="_Toc106024460"/>
+      <w:bookmarkStart w:id="22" w:name="_Toc111017323"/>
       <w:r>
         <w:rPr>
           <w:rFonts w:ascii="Enedis" w:eastAsia="Times New Roman" w:hAnsi="Enedis" w:cs="Times New Roman"/>
@@ -4384,7 +5111,7 @@
         </w:rPr>
         <w:t>Priorité 2 :</w:t>
       </w:r>
-      <w:bookmarkEnd w:id="19"/>
+      <w:bookmarkEnd w:id="22"/>
     </w:p>
     <w:p>
       <w:pPr>
@@ -4500,7 +5227,7 @@
           <w:szCs w:val="24"/>
         </w:rPr>
       </w:pPr>
-      <w:bookmarkStart w:id="20" w:name="_Toc106024461"/>
+      <w:bookmarkStart w:id="23" w:name="_Toc111017324"/>
       <w:r>
         <w:rPr>
           <w:rFonts w:ascii="Enedis" w:eastAsia="Times New Roman" w:hAnsi="Enedis" w:cs="Times New Roman"/>
@@ -4511,7 +5238,7 @@
         </w:rPr>
         <w:t>Priorité 3 :</w:t>
       </w:r>
-      <w:bookmarkEnd w:id="20"/>
+      <w:bookmarkEnd w:id="23"/>
     </w:p>
     <w:p>
       <w:pPr>
@@ -4624,7 +5351,7 @@
           <w:szCs w:val="24"/>
         </w:rPr>
       </w:pPr>
-      <w:bookmarkStart w:id="21" w:name="_Toc106024462"/>
+      <w:bookmarkStart w:id="24" w:name="_Toc111017325"/>
       <w:r>
         <w:rPr>
           <w:rFonts w:ascii="Enedis" w:eastAsia="Times New Roman" w:hAnsi="Enedis" w:cs="Times New Roman"/>
@@ -4636,7 +5363,7 @@
         <w:lastRenderedPageBreak/>
         <w:t>But</w:t>
       </w:r>
-      <w:bookmarkEnd w:id="21"/>
+      <w:bookmarkEnd w:id="24"/>
     </w:p>
     <w:p>
       <w:pPr>
@@ -4705,7 +5432,7 @@
           <w:szCs w:val="32"/>
         </w:rPr>
       </w:pPr>
-      <w:bookmarkStart w:id="22" w:name="_Toc106024463"/>
+      <w:bookmarkStart w:id="25" w:name="_Toc111017326"/>
       <w:r>
         <w:rPr>
           <w:rFonts w:ascii="Enedis" w:eastAsia="Times New Roman" w:hAnsi="Enedis" w:cs="Arial"/>
@@ -4717,7 +5444,7 @@
         </w:rPr>
         <w:t>Architecture actuelle et cible</w:t>
       </w:r>
-      <w:bookmarkEnd w:id="22"/>
+      <w:bookmarkEnd w:id="25"/>
     </w:p>
     <w:p>
       <w:pPr>
@@ -4744,7 +5471,7 @@
           <w:szCs w:val="24"/>
         </w:rPr>
       </w:pPr>
-      <w:bookmarkStart w:id="23" w:name="_Toc106024464"/>
+      <w:bookmarkStart w:id="26" w:name="_Toc111017327"/>
       <w:r>
         <w:rPr>
           <w:rFonts w:ascii="Enedis" w:eastAsia="Times New Roman" w:hAnsi="Enedis" w:cs="Times New Roman"/>
@@ -4755,7 +5482,7 @@
         </w:rPr>
         <w:t>Architecture actuelle</w:t>
       </w:r>
-      <w:bookmarkEnd w:id="23"/>
+      <w:bookmarkEnd w:id="26"/>
     </w:p>
     <w:p>
       <w:pPr>
@@ -4861,7 +5588,7 @@
           <w:szCs w:val="24"/>
         </w:rPr>
       </w:pPr>
-      <w:bookmarkStart w:id="24" w:name="_Toc106024465"/>
+      <w:bookmarkStart w:id="27" w:name="_Toc111017328"/>
       <w:r>
         <w:rPr>
           <w:rFonts w:ascii="Enedis" w:eastAsia="Times New Roman" w:hAnsi="Enedis" w:cs="Times New Roman"/>
@@ -4873,7 +5600,7 @@
         <w:lastRenderedPageBreak/>
         <w:t>Architecture cible</w:t>
       </w:r>
-      <w:bookmarkEnd w:id="24"/>
+      <w:bookmarkEnd w:id="27"/>
     </w:p>
     <w:p>
       <w:pPr>
@@ -4958,7 +5685,7 @@
           <w:szCs w:val="24"/>
         </w:rPr>
       </w:pPr>
-      <w:bookmarkStart w:id="25" w:name="_Toc106024466"/>
+      <w:bookmarkStart w:id="28" w:name="_Toc111017329"/>
       <w:r>
         <w:rPr>
           <w:rFonts w:ascii="Enedis" w:eastAsia="Times New Roman" w:hAnsi="Enedis" w:cs="Times New Roman"/>
@@ -4969,7 +5696,7 @@
         </w:rPr>
         <w:t>Analyse de l’écart des architectures</w:t>
       </w:r>
-      <w:bookmarkEnd w:id="25"/>
+      <w:bookmarkEnd w:id="28"/>
     </w:p>
     <w:p>
       <w:pPr>
@@ -5373,6 +6100,7 @@
           <w:sz w:val="24"/>
           <w:szCs w:val="24"/>
         </w:rPr>
+        <w:lastRenderedPageBreak/>
         <w:t>L’application fournisseurs</w:t>
       </w:r>
       <w:r>
@@ -5580,7 +6308,6 @@
           <w:sz w:val="24"/>
           <w:szCs w:val="24"/>
         </w:rPr>
-        <w:lastRenderedPageBreak/>
         <w:t>mise</w:t>
       </w:r>
       <w:r>
@@ -5963,7 +6690,17 @@
           <w:sz w:val="24"/>
           <w:szCs w:val="24"/>
         </w:rPr>
-        <w:t>ette application sera interconnectée via api avec l’application des ressources entreprises pour connaître les disponibilités de rendez-vous.</w:t>
+        <w:t xml:space="preserve">ette application sera interconnectée via api avec l’application des ressources entreprises pour connaître les disponibilités </w:t>
+      </w:r>
+      <w:r>
+        <w:rPr>
+          <w:rFonts w:ascii="Enedis" w:eastAsia="Times New Roman" w:hAnsi="Enedis" w:cs="Times New Roman"/>
+          <w:bCs/>
+          <w:sz w:val="24"/>
+          <w:szCs w:val="24"/>
+        </w:rPr>
+        <w:lastRenderedPageBreak/>
+        <w:t>de rendez-vous.</w:t>
       </w:r>
       <w:r>
         <w:rPr>
@@ -6333,7 +7070,7 @@
           <w:szCs w:val="24"/>
         </w:rPr>
       </w:pPr>
-      <w:bookmarkStart w:id="26" w:name="_Toc106024467"/>
+      <w:bookmarkStart w:id="29" w:name="_Toc111017330"/>
       <w:r>
         <w:rPr>
           <w:rFonts w:ascii="Enedis" w:eastAsia="Times New Roman" w:hAnsi="Enedis" w:cs="Times New Roman"/>
@@ -6344,7 +7081,7 @@
         </w:rPr>
         <w:t>Analyse des impacts de la migration</w:t>
       </w:r>
-      <w:bookmarkEnd w:id="26"/>
+      <w:bookmarkEnd w:id="29"/>
       <w:r>
         <w:rPr>
           <w:rFonts w:ascii="Enedis" w:eastAsia="Times New Roman" w:hAnsi="Enedis" w:cs="Times New Roman"/>
@@ -6381,7 +7118,7 @@
           <w:szCs w:val="24"/>
         </w:rPr>
       </w:pPr>
-      <w:bookmarkStart w:id="27" w:name="_Toc106024468"/>
+      <w:bookmarkStart w:id="30" w:name="_Toc111017331"/>
       <w:r>
         <w:rPr>
           <w:rFonts w:ascii="Enedis" w:eastAsia="Times New Roman" w:hAnsi="Enedis" w:cs="Times New Roman"/>
@@ -6392,7 +7129,7 @@
         </w:rPr>
         <w:t>Impact Technologique</w:t>
       </w:r>
-      <w:bookmarkEnd w:id="27"/>
+      <w:bookmarkEnd w:id="30"/>
     </w:p>
     <w:p>
       <w:pPr>
@@ -6427,7 +7164,17 @@
           <w:sz w:val="24"/>
           <w:szCs w:val="24"/>
         </w:rPr>
-        <w:t>s technologies seront mises en place en utilisant des apis pour plusieurs applications afin que les informations puissent être transmises ou obtenus simplement par les différentes applications.</w:t>
+        <w:t xml:space="preserve">s technologies seront mises en place en </w:t>
+      </w:r>
+      <w:r>
+        <w:rPr>
+          <w:rFonts w:ascii="Enedis" w:eastAsia="Times New Roman" w:hAnsi="Enedis" w:cs="Times New Roman"/>
+          <w:bCs/>
+          <w:sz w:val="24"/>
+          <w:szCs w:val="24"/>
+        </w:rPr>
+        <w:lastRenderedPageBreak/>
+        <w:t>utilisant des apis pour plusieurs applications afin que les informations puissent être transmises ou obtenus simplement par les différentes applications.</w:t>
       </w:r>
       <w:r>
         <w:rPr>
@@ -6508,7 +7255,6 @@
           <w:sz w:val="24"/>
           <w:szCs w:val="24"/>
         </w:rPr>
-        <w:lastRenderedPageBreak/>
         <w:t xml:space="preserve">Il faut définir et valider au préalable du développement les architectures </w:t>
       </w:r>
       <w:r>
@@ -6754,7 +7500,7 @@
           <w:szCs w:val="24"/>
         </w:rPr>
       </w:pPr>
-      <w:bookmarkStart w:id="28" w:name="_Toc106024469"/>
+      <w:bookmarkStart w:id="31" w:name="_Toc111017332"/>
       <w:r>
         <w:rPr>
           <w:rFonts w:ascii="Enedis" w:eastAsia="Times New Roman" w:hAnsi="Enedis" w:cs="Times New Roman"/>
@@ -6765,7 +7511,7 @@
         </w:rPr>
         <w:t>Impact Organisationnel</w:t>
       </w:r>
-      <w:bookmarkEnd w:id="28"/>
+      <w:bookmarkEnd w:id="31"/>
     </w:p>
     <w:p>
       <w:pPr>
@@ -6818,6 +7564,7 @@
           <w:sz w:val="24"/>
           <w:szCs w:val="24"/>
         </w:rPr>
+        <w:lastRenderedPageBreak/>
         <w:t>Le chef d’équipe gérera son équipe directement via l’application de gestions des ressources d’</w:t>
       </w:r>
       <w:r>
@@ -6935,7 +7682,7 @@
           <w:szCs w:val="24"/>
         </w:rPr>
       </w:pPr>
-      <w:bookmarkStart w:id="29" w:name="_Toc106024470"/>
+      <w:bookmarkStart w:id="32" w:name="_Toc111017333"/>
       <w:r>
         <w:rPr>
           <w:rFonts w:ascii="Enedis" w:eastAsia="Times New Roman" w:hAnsi="Enedis" w:cs="Times New Roman"/>
@@ -6946,7 +7693,7 @@
         </w:rPr>
         <w:t>Impact Juridique</w:t>
       </w:r>
-      <w:bookmarkEnd w:id="29"/>
+      <w:bookmarkEnd w:id="32"/>
     </w:p>
     <w:p>
       <w:pPr>
@@ -7152,7 +7899,7 @@
           <w:szCs w:val="24"/>
         </w:rPr>
       </w:pPr>
-      <w:bookmarkStart w:id="30" w:name="_Toc106024471"/>
+      <w:bookmarkStart w:id="33" w:name="_Toc111017334"/>
       <w:r>
         <w:rPr>
           <w:rFonts w:ascii="Enedis" w:eastAsia="Times New Roman" w:hAnsi="Enedis" w:cs="Times New Roman"/>
@@ -7163,7 +7910,7 @@
         </w:rPr>
         <w:t>Impact Financier</w:t>
       </w:r>
-      <w:bookmarkEnd w:id="30"/>
+      <w:bookmarkEnd w:id="33"/>
     </w:p>
     <w:p>
       <w:pPr>
@@ -7189,6 +7936,7 @@
           <w:sz w:val="24"/>
           <w:szCs w:val="24"/>
         </w:rPr>
+        <w:lastRenderedPageBreak/>
         <w:t>La nouvelle architecture amènera des coûts pour le développement, le déploiement et l’hébergement des nouvelles applications.</w:t>
       </w:r>
     </w:p>
@@ -7216,17 +7964,16 @@
           <w:sz w:val="24"/>
           <w:szCs w:val="24"/>
         </w:rPr>
-        <w:t xml:space="preserve">La mise en place d’un Saas a des coûts d’abonnement à prendre en compte. </w:t>
-      </w:r>
-      <w:r>
-        <w:rPr>
-          <w:rFonts w:ascii="Enedis" w:eastAsia="Times New Roman" w:hAnsi="Enedis" w:cs="Times New Roman"/>
-          <w:bCs/>
-          <w:sz w:val="24"/>
-          <w:szCs w:val="24"/>
-        </w:rPr>
-        <w:lastRenderedPageBreak/>
-        <w:t>Différents abonnements existent pour ce type d’offre.</w:t>
+        <w:t>La mise en place d’un Saas a des coûts d’abonnement à prendre en compte. Différents abonnements existent pour ce type d’offre.</w:t>
+      </w:r>
+      <w:r>
+        <w:rPr>
+          <w:rFonts w:ascii="Enedis" w:eastAsia="Times New Roman" w:hAnsi="Enedis" w:cs="Times New Roman"/>
+          <w:bCs/>
+          <w:sz w:val="24"/>
+          <w:szCs w:val="24"/>
+        </w:rPr>
+        <w:t xml:space="preserve"> Il faudra dès lors définir le type d’utilisation du Saas afin de valider l’abonnement à prendre.</w:t>
       </w:r>
     </w:p>
     <w:p>
@@ -7253,43 +8000,7 @@
           <w:sz w:val="24"/>
           <w:szCs w:val="24"/>
         </w:rPr>
-        <w:t xml:space="preserve">Ces deux éléments amènent à définir au préalable </w:t>
-      </w:r>
-      <w:r>
-        <w:rPr>
-          <w:rFonts w:ascii="Enedis" w:eastAsia="Times New Roman" w:hAnsi="Enedis" w:cs="Times New Roman"/>
-          <w:bCs/>
-          <w:sz w:val="24"/>
-          <w:szCs w:val="24"/>
-        </w:rPr>
-        <w:t>un budget global alloué pour le développement et la mise en place des nouvelles</w:t>
-      </w:r>
-      <w:r>
-        <w:rPr>
-          <w:rFonts w:ascii="Enedis" w:eastAsia="Times New Roman" w:hAnsi="Enedis" w:cs="Times New Roman"/>
-          <w:bCs/>
-          <w:sz w:val="24"/>
-          <w:szCs w:val="24"/>
-        </w:rPr>
-        <w:t xml:space="preserve"> applications </w:t>
-      </w:r>
-      <w:r>
-        <w:rPr>
-          <w:rFonts w:ascii="Enedis" w:eastAsia="Times New Roman" w:hAnsi="Enedis" w:cs="Times New Roman"/>
-          <w:bCs/>
-          <w:sz w:val="24"/>
-          <w:szCs w:val="24"/>
-        </w:rPr>
-        <w:t>e</w:t>
-      </w:r>
-      <w:r>
-        <w:rPr>
-          <w:rFonts w:ascii="Enedis" w:eastAsia="Times New Roman" w:hAnsi="Enedis" w:cs="Times New Roman"/>
-          <w:bCs/>
-          <w:sz w:val="24"/>
-          <w:szCs w:val="24"/>
-        </w:rPr>
-        <w:t>t de définir le type d’utilisation voulu du Saas afin de définir et de valider l’abonnement Saas.</w:t>
+        <w:t>Le coût de la licence Oracle pour chaque base de données peut impacter le budget alloué pour le projet, cela peut avoir alors des incidences sur d’autres périmètres du budget.</w:t>
       </w:r>
     </w:p>
     <w:p>
@@ -7316,52 +8027,7 @@
           <w:sz w:val="24"/>
           <w:szCs w:val="24"/>
         </w:rPr>
-        <w:t>L</w:t>
-      </w:r>
-      <w:r>
-        <w:rPr>
-          <w:rFonts w:ascii="Enedis" w:eastAsia="Times New Roman" w:hAnsi="Enedis" w:cs="Times New Roman"/>
-          <w:bCs/>
-          <w:sz w:val="24"/>
-          <w:szCs w:val="24"/>
-        </w:rPr>
-        <w:t xml:space="preserve">es applications </w:t>
-      </w:r>
-      <w:r>
-        <w:rPr>
-          <w:rFonts w:ascii="Enedis" w:eastAsia="Times New Roman" w:hAnsi="Enedis" w:cs="Times New Roman"/>
-          <w:bCs/>
-          <w:sz w:val="24"/>
-          <w:szCs w:val="24"/>
-        </w:rPr>
-        <w:t>qui viendraient</w:t>
-      </w:r>
-      <w:r>
-        <w:rPr>
-          <w:rFonts w:ascii="Enedis" w:eastAsia="Times New Roman" w:hAnsi="Enedis" w:cs="Times New Roman"/>
-          <w:bCs/>
-          <w:sz w:val="24"/>
-          <w:szCs w:val="24"/>
-        </w:rPr>
-        <w:t xml:space="preserve"> à ne pas fonctionner correctement, la perte de données lors de la migration des applications, des problématiques de sécurités sont autant d’incidents pouvant amener à une perte du </w:t>
-      </w:r>
-      <w:r>
-        <w:rPr>
-          <w:rFonts w:ascii="Enedis" w:eastAsia="Times New Roman" w:hAnsi="Enedis" w:cs="Times New Roman"/>
-          <w:bCs/>
-          <w:sz w:val="24"/>
-          <w:szCs w:val="24"/>
-        </w:rPr>
-        <w:t>chiffre d’affaires</w:t>
-      </w:r>
-      <w:r>
-        <w:rPr>
-          <w:rFonts w:ascii="Enedis" w:eastAsia="Times New Roman" w:hAnsi="Enedis" w:cs="Times New Roman"/>
-          <w:bCs/>
-          <w:sz w:val="24"/>
-          <w:szCs w:val="24"/>
-        </w:rPr>
-        <w:t xml:space="preserve"> de l’entreprise.</w:t>
+        <w:t>L’hébergement sur des serveurs cloud à un coût suivant le type d’utilisation des applications et le déploiement des applications et des bases de données.</w:t>
       </w:r>
     </w:p>
     <w:p>
@@ -7372,7 +8038,7 @@
           <w:tab w:val="left" w:pos="800"/>
         </w:tabs>
         <w:suppressAutoHyphens/>
-        <w:spacing w:after="80" w:line="240" w:lineRule="auto"/>
+        <w:spacing w:after="0" w:line="240" w:lineRule="auto"/>
         <w:jc w:val="both"/>
         <w:rPr>
           <w:rFonts w:ascii="Enedis" w:eastAsia="Times New Roman" w:hAnsi="Enedis" w:cs="Times New Roman"/>
@@ -7388,34 +8054,153 @@
           <w:sz w:val="24"/>
           <w:szCs w:val="24"/>
         </w:rPr>
-        <w:t>Le co</w:t>
-      </w:r>
-      <w:r>
-        <w:rPr>
-          <w:rFonts w:ascii="Enedis" w:eastAsia="Times New Roman" w:hAnsi="Enedis" w:cs="Times New Roman"/>
-          <w:bCs/>
-          <w:sz w:val="24"/>
-          <w:szCs w:val="24"/>
-        </w:rPr>
-        <w:t>ût de la</w:t>
-      </w:r>
-      <w:r>
-        <w:rPr>
-          <w:rFonts w:ascii="Enedis" w:eastAsia="Times New Roman" w:hAnsi="Enedis" w:cs="Times New Roman"/>
-          <w:bCs/>
-          <w:sz w:val="24"/>
-          <w:szCs w:val="24"/>
-        </w:rPr>
-        <w:t xml:space="preserve"> licence </w:t>
-      </w:r>
-      <w:r>
-        <w:rPr>
-          <w:rFonts w:ascii="Enedis" w:eastAsia="Times New Roman" w:hAnsi="Enedis" w:cs="Times New Roman"/>
-          <w:bCs/>
-          <w:sz w:val="24"/>
-          <w:szCs w:val="24"/>
-        </w:rPr>
-        <w:t>Oracle pour l’ensemble des bases de données peut impacter le budget alloué pour le projet, cela peut avoir alors des incidences sur d’autres périmètres du budget.</w:t>
+        <w:t xml:space="preserve">Ces éléments amènent à définir au préalable </w:t>
+      </w:r>
+      <w:r>
+        <w:rPr>
+          <w:rFonts w:ascii="Enedis" w:eastAsia="Times New Roman" w:hAnsi="Enedis" w:cs="Times New Roman"/>
+          <w:bCs/>
+          <w:sz w:val="24"/>
+          <w:szCs w:val="24"/>
+        </w:rPr>
+        <w:t xml:space="preserve">un budget global alloué </w:t>
+      </w:r>
+      <w:r>
+        <w:rPr>
+          <w:rFonts w:ascii="Enedis" w:eastAsia="Times New Roman" w:hAnsi="Enedis" w:cs="Times New Roman"/>
+          <w:bCs/>
+          <w:sz w:val="24"/>
+          <w:szCs w:val="24"/>
+        </w:rPr>
+        <w:t>qui doit pouvoir englober l’ensemble de ces coûts</w:t>
+      </w:r>
+      <w:r>
+        <w:rPr>
+          <w:rFonts w:ascii="Enedis" w:eastAsia="Times New Roman" w:hAnsi="Enedis" w:cs="Times New Roman"/>
+          <w:bCs/>
+          <w:sz w:val="24"/>
+          <w:szCs w:val="24"/>
+        </w:rPr>
+        <w:t>.</w:t>
+      </w:r>
+    </w:p>
+    <w:p>
+      <w:pPr>
+        <w:widowControl w:val="0"/>
+        <w:suppressLineNumbers/>
+        <w:tabs>
+          <w:tab w:val="left" w:pos="800"/>
+        </w:tabs>
+        <w:suppressAutoHyphens/>
+        <w:spacing w:after="0" w:line="240" w:lineRule="auto"/>
+        <w:jc w:val="both"/>
+        <w:rPr>
+          <w:rFonts w:ascii="Enedis" w:eastAsia="Times New Roman" w:hAnsi="Enedis" w:cs="Times New Roman"/>
+          <w:bCs/>
+          <w:sz w:val="24"/>
+          <w:szCs w:val="24"/>
+        </w:rPr>
+      </w:pPr>
+      <w:r>
+        <w:rPr>
+          <w:rFonts w:ascii="Enedis" w:eastAsia="Times New Roman" w:hAnsi="Enedis" w:cs="Times New Roman"/>
+          <w:bCs/>
+          <w:sz w:val="24"/>
+          <w:szCs w:val="24"/>
+        </w:rPr>
+        <w:t xml:space="preserve">La migration des bases de données va demander la participation de plusieurs collaborateurs, il faudra tenir compte dans le budget </w:t>
+      </w:r>
+      <w:proofErr w:type="gramStart"/>
+      <w:r>
+        <w:rPr>
+          <w:rFonts w:ascii="Enedis" w:eastAsia="Times New Roman" w:hAnsi="Enedis" w:cs="Times New Roman"/>
+          <w:bCs/>
+          <w:sz w:val="24"/>
+          <w:szCs w:val="24"/>
+        </w:rPr>
+        <w:t>du coûts humain</w:t>
+      </w:r>
+      <w:proofErr w:type="gramEnd"/>
+      <w:r>
+        <w:rPr>
+          <w:rFonts w:ascii="Enedis" w:eastAsia="Times New Roman" w:hAnsi="Enedis" w:cs="Times New Roman"/>
+          <w:bCs/>
+          <w:sz w:val="24"/>
+          <w:szCs w:val="24"/>
+        </w:rPr>
+        <w:t xml:space="preserve"> de cette opération.</w:t>
+      </w:r>
+    </w:p>
+    <w:p>
+      <w:pPr>
+        <w:widowControl w:val="0"/>
+        <w:suppressLineNumbers/>
+        <w:tabs>
+          <w:tab w:val="left" w:pos="800"/>
+        </w:tabs>
+        <w:suppressAutoHyphens/>
+        <w:spacing w:after="0" w:line="240" w:lineRule="auto"/>
+        <w:jc w:val="both"/>
+        <w:rPr>
+          <w:rFonts w:ascii="Enedis" w:eastAsia="Times New Roman" w:hAnsi="Enedis" w:cs="Times New Roman"/>
+          <w:bCs/>
+          <w:sz w:val="24"/>
+          <w:szCs w:val="24"/>
+        </w:rPr>
+      </w:pPr>
+      <w:r>
+        <w:rPr>
+          <w:rFonts w:ascii="Enedis" w:eastAsia="Times New Roman" w:hAnsi="Enedis" w:cs="Times New Roman"/>
+          <w:bCs/>
+          <w:sz w:val="24"/>
+          <w:szCs w:val="24"/>
+        </w:rPr>
+        <w:t>L</w:t>
+      </w:r>
+      <w:r>
+        <w:rPr>
+          <w:rFonts w:ascii="Enedis" w:eastAsia="Times New Roman" w:hAnsi="Enedis" w:cs="Times New Roman"/>
+          <w:bCs/>
+          <w:sz w:val="24"/>
+          <w:szCs w:val="24"/>
+        </w:rPr>
+        <w:t xml:space="preserve">es applications </w:t>
+      </w:r>
+      <w:r>
+        <w:rPr>
+          <w:rFonts w:ascii="Enedis" w:eastAsia="Times New Roman" w:hAnsi="Enedis" w:cs="Times New Roman"/>
+          <w:bCs/>
+          <w:sz w:val="24"/>
+          <w:szCs w:val="24"/>
+        </w:rPr>
+        <w:t>qui viendraient</w:t>
+      </w:r>
+      <w:r>
+        <w:rPr>
+          <w:rFonts w:ascii="Enedis" w:eastAsia="Times New Roman" w:hAnsi="Enedis" w:cs="Times New Roman"/>
+          <w:bCs/>
+          <w:sz w:val="24"/>
+          <w:szCs w:val="24"/>
+        </w:rPr>
+        <w:t xml:space="preserve"> à ne pas fonctionner correctement, la perte de données lors de la migration des applications, des problématiques de sécurités sont autant d’incidents pouvant amener à une perte du </w:t>
+      </w:r>
+      <w:r>
+        <w:rPr>
+          <w:rFonts w:ascii="Enedis" w:eastAsia="Times New Roman" w:hAnsi="Enedis" w:cs="Times New Roman"/>
+          <w:bCs/>
+          <w:sz w:val="24"/>
+          <w:szCs w:val="24"/>
+        </w:rPr>
+        <w:t>chiffre d’affaires</w:t>
+      </w:r>
+      <w:r>
+        <w:rPr>
+          <w:rFonts w:ascii="Enedis" w:eastAsia="Times New Roman" w:hAnsi="Enedis" w:cs="Times New Roman"/>
+          <w:bCs/>
+          <w:sz w:val="24"/>
+          <w:szCs w:val="24"/>
+        </w:rPr>
+        <w:t xml:space="preserve"> de l’entreprise.</w:t>
       </w:r>
     </w:p>
     <w:p>
@@ -7442,7 +8227,7 @@
           <w:szCs w:val="24"/>
         </w:rPr>
       </w:pPr>
-      <w:bookmarkStart w:id="31" w:name="_Toc106024472"/>
+      <w:bookmarkStart w:id="34" w:name="_Toc111017335"/>
       <w:r>
         <w:rPr>
           <w:rFonts w:ascii="Enedis" w:eastAsia="Times New Roman" w:hAnsi="Enedis" w:cs="Times New Roman"/>
@@ -7453,7 +8238,7 @@
         </w:rPr>
         <w:t>Impact Fonctionnel</w:t>
       </w:r>
-      <w:bookmarkEnd w:id="31"/>
+      <w:bookmarkEnd w:id="34"/>
     </w:p>
     <w:p>
       <w:pPr>
@@ -7506,6 +8291,7 @@
           <w:sz w:val="24"/>
           <w:szCs w:val="24"/>
         </w:rPr>
+        <w:lastRenderedPageBreak/>
         <w:t>Egalement la prise de rendez-vous pour les clients ne s’effectuera pas de la manière, il faudra donc prévoir une communication avec un mode opératoire à transmettre auprès de l’ensemble des clients.</w:t>
       </w:r>
     </w:p>
@@ -7607,7 +8393,6 @@
           <w:szCs w:val="24"/>
         </w:rPr>
       </w:pPr>
-      <w:bookmarkStart w:id="32" w:name="_GoBack"/>
       <w:r>
         <w:rPr>
           <w:rFonts w:ascii="Enedis" w:eastAsia="Times New Roman" w:hAnsi="Enedis" w:cs="Times New Roman"/>
@@ -7651,8 +8436,7 @@
           <w:szCs w:val="24"/>
         </w:rPr>
       </w:pPr>
-      <w:bookmarkStart w:id="33" w:name="_Toc106024473"/>
-      <w:bookmarkEnd w:id="32"/>
+      <w:bookmarkStart w:id="35" w:name="_Toc111017336"/>
       <w:r>
         <w:rPr>
           <w:rFonts w:ascii="Enedis" w:eastAsia="Times New Roman" w:hAnsi="Enedis" w:cs="Times New Roman"/>
@@ -7663,7 +8447,7 @@
         </w:rPr>
         <w:t>Impact Environnemental</w:t>
       </w:r>
-      <w:bookmarkEnd w:id="33"/>
+      <w:bookmarkEnd w:id="35"/>
     </w:p>
     <w:p>
       <w:pPr>
@@ -7801,7 +8585,6 @@
           <w:szCs w:val="32"/>
         </w:rPr>
       </w:pPr>
-      <w:bookmarkStart w:id="34" w:name="_Toc106024474"/>
       <w:r>
         <w:rPr>
           <w:rFonts w:ascii="Enedis" w:eastAsia="Times New Roman" w:hAnsi="Enedis" w:cs="Times New Roman"/>
@@ -7812,6 +8595,8 @@
         </w:rPr>
         <w:br w:type="page"/>
       </w:r>
+      <w:bookmarkStart w:id="36" w:name="_GoBack"/>
+      <w:bookmarkEnd w:id="36"/>
     </w:p>
     <w:p>
       <w:pPr>
@@ -7836,6 +8621,7 @@
           <w:szCs w:val="32"/>
         </w:rPr>
       </w:pPr>
+      <w:bookmarkStart w:id="37" w:name="_Toc111017337"/>
       <w:r>
         <w:rPr>
           <w:rFonts w:ascii="Enedis" w:eastAsia="Times New Roman" w:hAnsi="Enedis" w:cs="Times New Roman"/>
@@ -7847,7 +8633,7 @@
         <w:lastRenderedPageBreak/>
         <w:t>Parties Prenantes</w:t>
       </w:r>
-      <w:bookmarkEnd w:id="34"/>
+      <w:bookmarkEnd w:id="37"/>
     </w:p>
     <w:p>
       <w:pPr>
@@ -7874,6 +8660,7 @@
           <w:szCs w:val="24"/>
         </w:rPr>
       </w:pPr>
+      <w:bookmarkStart w:id="38" w:name="_Toc111017338"/>
       <w:r>
         <w:rPr>
           <w:rFonts w:ascii="Enedis" w:eastAsia="Times New Roman" w:hAnsi="Enedis" w:cs="Times New Roman"/>
@@ -7884,6 +8671,7 @@
         </w:rPr>
         <w:t>Matrice RACI</w:t>
       </w:r>
+      <w:bookmarkEnd w:id="38"/>
     </w:p>
     <w:p>
       <w:pPr>
@@ -8067,7 +8855,7 @@
           <w:szCs w:val="24"/>
         </w:rPr>
       </w:pPr>
-      <w:bookmarkStart w:id="35" w:name="_Hlk105346213"/>
+      <w:bookmarkStart w:id="39" w:name="_Hlk105346213"/>
       <w:r>
         <w:rPr>
           <w:noProof/>
@@ -8148,7 +8936,7 @@
           <w:szCs w:val="24"/>
         </w:rPr>
       </w:pPr>
-      <w:bookmarkStart w:id="36" w:name="_Toc106024475"/>
+      <w:bookmarkStart w:id="40" w:name="_Toc111017339"/>
       <w:r>
         <w:rPr>
           <w:rFonts w:ascii="Enedis" w:eastAsia="Times New Roman" w:hAnsi="Enedis" w:cs="Times New Roman"/>
@@ -8159,7 +8947,7 @@
         </w:rPr>
         <w:t>Rôle, Préoccupation, Objectif et Impact</w:t>
       </w:r>
-      <w:bookmarkEnd w:id="36"/>
+      <w:bookmarkEnd w:id="40"/>
     </w:p>
     <w:p>
       <w:pPr>
@@ -8186,6 +8974,7 @@
           <w:szCs w:val="24"/>
         </w:rPr>
       </w:pPr>
+      <w:bookmarkStart w:id="41" w:name="_Toc111017340"/>
       <w:r>
         <w:rPr>
           <w:rFonts w:ascii="Enedis" w:eastAsia="Times New Roman" w:hAnsi="Enedis" w:cs="Times New Roman"/>
@@ -8196,6 +8985,7 @@
         </w:rPr>
         <w:t>CEO</w:t>
       </w:r>
+      <w:bookmarkEnd w:id="41"/>
     </w:p>
     <w:p>
       <w:pPr>
@@ -8457,6 +9247,7 @@
           <w:szCs w:val="24"/>
         </w:rPr>
       </w:pPr>
+      <w:bookmarkStart w:id="42" w:name="_Toc111017341"/>
       <w:r>
         <w:rPr>
           <w:rFonts w:ascii="Enedis" w:eastAsia="Times New Roman" w:hAnsi="Enedis" w:cs="Times New Roman"/>
@@ -8465,8 +9256,10 @@
           <w:sz w:val="24"/>
           <w:szCs w:val="24"/>
         </w:rPr>
+        <w:lastRenderedPageBreak/>
         <w:t>Adjoint CEO</w:t>
       </w:r>
+      <w:bookmarkEnd w:id="42"/>
     </w:p>
     <w:p>
       <w:pPr>
@@ -8672,17 +9465,7 @@
           <w:sz w:val="24"/>
           <w:szCs w:val="24"/>
         </w:rPr>
-        <w:t xml:space="preserve">Il faudra donc s’assurer de ses besoins sur ces nouvelles applications, de lui faire tester les applications et d’effectuer une montée en compétence sur ces nouvelles </w:t>
-      </w:r>
-      <w:r>
-        <w:rPr>
-          <w:rFonts w:ascii="Enedis" w:eastAsia="Times New Roman" w:hAnsi="Enedis" w:cs="Times New Roman"/>
-          <w:bCs/>
-          <w:sz w:val="24"/>
-          <w:szCs w:val="24"/>
-        </w:rPr>
-        <w:lastRenderedPageBreak/>
-        <w:t>applications via une formation.</w:t>
+        <w:t>Il faudra donc s’assurer de ses besoins sur ces nouvelles applications, de lui faire tester les applications et d’effectuer une montée en compétence sur ces nouvelles applications via une formation.</w:t>
       </w:r>
     </w:p>
     <w:p>
@@ -8710,6 +9493,7 @@
           <w:szCs w:val="24"/>
         </w:rPr>
       </w:pPr>
+      <w:bookmarkStart w:id="43" w:name="_Toc111017342"/>
       <w:r>
         <w:rPr>
           <w:rFonts w:ascii="Enedis" w:eastAsia="Times New Roman" w:hAnsi="Enedis" w:cs="Times New Roman"/>
@@ -8720,6 +9504,7 @@
         </w:rPr>
         <w:t>Chef d’Equipe Maintenance</w:t>
       </w:r>
+      <w:bookmarkEnd w:id="43"/>
     </w:p>
     <w:p>
       <w:pPr>
@@ -8908,6 +9693,7 @@
           <w:szCs w:val="24"/>
         </w:rPr>
       </w:pPr>
+      <w:bookmarkStart w:id="44" w:name="_Toc111017343"/>
       <w:r>
         <w:rPr>
           <w:rFonts w:ascii="Enedis" w:eastAsia="Times New Roman" w:hAnsi="Enedis" w:cs="Times New Roman"/>
@@ -8918,6 +9704,7 @@
         </w:rPr>
         <w:t>Techniciens de Maintenance</w:t>
       </w:r>
+      <w:bookmarkEnd w:id="44"/>
     </w:p>
     <w:p>
       <w:pPr>
@@ -9051,6 +9838,7 @@
           <w:sz w:val="24"/>
           <w:szCs w:val="24"/>
         </w:rPr>
+        <w:lastRenderedPageBreak/>
         <w:t>Ils vont dès lors être impacté par la mise en place des terminaux mobiles pour les ordres de travail et des documents technique.</w:t>
       </w:r>
     </w:p>
@@ -9125,6 +9913,7 @@
           <w:szCs w:val="24"/>
         </w:rPr>
       </w:pPr>
+      <w:bookmarkStart w:id="45" w:name="_Toc111017344"/>
       <w:r>
         <w:rPr>
           <w:rFonts w:ascii="Enedis" w:eastAsia="Times New Roman" w:hAnsi="Enedis" w:cs="Times New Roman"/>
@@ -9135,6 +9924,7 @@
         </w:rPr>
         <w:t>Equipe IT</w:t>
       </w:r>
+      <w:bookmarkEnd w:id="45"/>
     </w:p>
     <w:p>
       <w:pPr>
@@ -9281,6 +10071,7 @@
           <w:szCs w:val="24"/>
         </w:rPr>
       </w:pPr>
+      <w:bookmarkStart w:id="46" w:name="_Toc111017345"/>
       <w:r>
         <w:rPr>
           <w:rFonts w:ascii="Enedis" w:eastAsia="Times New Roman" w:hAnsi="Enedis" w:cs="Times New Roman"/>
@@ -9291,6 +10082,7 @@
         </w:rPr>
         <w:t>Client</w:t>
       </w:r>
+      <w:bookmarkEnd w:id="46"/>
     </w:p>
     <w:p>
       <w:pPr>
@@ -9418,6 +10210,7 @@
         <w:t>Pour cela il sera mis en place une application de réservation pour les rendez-vous permettant au client de les suivre de la réservation à la clôture de ceux-ci.</w:t>
       </w:r>
     </w:p>
+    <w:bookmarkEnd w:id="39"/>
     <w:p>
       <w:pPr>
         <w:rPr>
@@ -9428,8 +10221,6 @@
           <w:szCs w:val="32"/>
         </w:rPr>
       </w:pPr>
-      <w:bookmarkStart w:id="37" w:name="_Toc106024476"/>
-      <w:bookmarkEnd w:id="35"/>
       <w:r>
         <w:rPr>
           <w:rFonts w:ascii="Enedis" w:eastAsia="Times New Roman" w:hAnsi="Enedis" w:cs="Times New Roman"/>
@@ -9465,6 +10256,7 @@
           <w:szCs w:val="32"/>
         </w:rPr>
       </w:pPr>
+      <w:bookmarkStart w:id="47" w:name="_Toc111017346"/>
       <w:r>
         <w:rPr>
           <w:rFonts w:ascii="Enedis" w:eastAsia="Times New Roman" w:hAnsi="Enedis" w:cs="Times New Roman"/>
@@ -9476,6 +10268,7 @@
         <w:lastRenderedPageBreak/>
         <w:t>Applications et Parties Prenantes</w:t>
       </w:r>
+      <w:bookmarkEnd w:id="47"/>
     </w:p>
     <w:p>
       <w:pPr>
@@ -9575,6 +10368,7 @@
           <w:szCs w:val="32"/>
         </w:rPr>
       </w:pPr>
+      <w:bookmarkStart w:id="48" w:name="_Toc111017347"/>
       <w:r>
         <w:rPr>
           <w:rFonts w:ascii="Enedis" w:eastAsia="Times New Roman" w:hAnsi="Enedis" w:cs="Times New Roman"/>
@@ -9585,7 +10379,7 @@
         </w:rPr>
         <w:t>Contraintes</w:t>
       </w:r>
-      <w:bookmarkEnd w:id="37"/>
+      <w:bookmarkEnd w:id="48"/>
     </w:p>
     <w:p>
       <w:pPr>
@@ -9612,7 +10406,7 @@
           <w:szCs w:val="24"/>
         </w:rPr>
       </w:pPr>
-      <w:bookmarkStart w:id="38" w:name="_Toc106024477"/>
+      <w:bookmarkStart w:id="49" w:name="_Toc111017348"/>
       <w:r>
         <w:rPr>
           <w:rFonts w:ascii="Enedis" w:eastAsia="Times New Roman" w:hAnsi="Enedis" w:cs="Times New Roman"/>
@@ -9633,7 +10427,7 @@
         </w:rPr>
         <w:t>udget</w:t>
       </w:r>
-      <w:bookmarkEnd w:id="38"/>
+      <w:bookmarkEnd w:id="49"/>
       <w:r>
         <w:rPr>
           <w:rFonts w:ascii="Enedis" w:eastAsia="Times New Roman" w:hAnsi="Enedis" w:cs="Times New Roman"/>
@@ -9718,7 +10512,7 @@
           <w:szCs w:val="24"/>
         </w:rPr>
       </w:pPr>
-      <w:bookmarkStart w:id="39" w:name="_Toc106024478"/>
+      <w:bookmarkStart w:id="50" w:name="_Toc111017349"/>
       <w:r>
         <w:rPr>
           <w:rFonts w:ascii="Enedis" w:eastAsia="Times New Roman" w:hAnsi="Enedis" w:cs="Times New Roman"/>
@@ -9749,7 +10543,7 @@
         </w:rPr>
         <w:t>emps</w:t>
       </w:r>
-      <w:bookmarkEnd w:id="39"/>
+      <w:bookmarkEnd w:id="50"/>
     </w:p>
     <w:p>
       <w:pPr>
@@ -9816,7 +10610,7 @@
           <w:szCs w:val="24"/>
         </w:rPr>
       </w:pPr>
-      <w:bookmarkStart w:id="40" w:name="_Toc106024479"/>
+      <w:bookmarkStart w:id="51" w:name="_Toc111017350"/>
       <w:r>
         <w:rPr>
           <w:rFonts w:ascii="Enedis" w:eastAsia="Times New Roman" w:hAnsi="Enedis" w:cs="Times New Roman"/>
@@ -9837,7 +10631,7 @@
         </w:rPr>
         <w:t>Technique</w:t>
       </w:r>
-      <w:bookmarkEnd w:id="40"/>
+      <w:bookmarkEnd w:id="51"/>
     </w:p>
     <w:p>
       <w:pPr>
@@ -9920,7 +10714,7 @@
           <w:szCs w:val="24"/>
         </w:rPr>
       </w:pPr>
-      <w:bookmarkStart w:id="41" w:name="_Toc106024480"/>
+      <w:bookmarkStart w:id="52" w:name="_Toc111017351"/>
       <w:r>
         <w:rPr>
           <w:rFonts w:ascii="Enedis" w:eastAsia="Times New Roman" w:hAnsi="Enedis" w:cs="Times New Roman"/>
@@ -9941,7 +10735,7 @@
         </w:rPr>
         <w:t>Fonctionnelle</w:t>
       </w:r>
-      <w:bookmarkEnd w:id="41"/>
+      <w:bookmarkEnd w:id="52"/>
     </w:p>
     <w:p>
       <w:pPr>
@@ -9965,6 +10759,7 @@
           <w:sz w:val="24"/>
           <w:szCs w:val="20"/>
         </w:rPr>
+        <w:lastRenderedPageBreak/>
         <w:t>L’entreprise souhaite la m</w:t>
       </w:r>
       <w:r>
@@ -10014,7 +10809,6 @@
           <w:sz w:val="24"/>
           <w:szCs w:val="20"/>
         </w:rPr>
-        <w:lastRenderedPageBreak/>
         <w:t>Il faut que l’application de production gère l’affichage dans des terminaux mobiles.</w:t>
       </w:r>
     </w:p>
@@ -10082,7 +10876,7 @@
           <w:szCs w:val="32"/>
         </w:rPr>
       </w:pPr>
-      <w:bookmarkStart w:id="42" w:name="_Toc106024481"/>
+      <w:bookmarkStart w:id="53" w:name="_Toc111017352"/>
       <w:r>
         <w:rPr>
           <w:rFonts w:ascii="Enedis" w:eastAsia="Times New Roman" w:hAnsi="Enedis" w:cs="Times New Roman"/>
@@ -10093,7 +10887,7 @@
         </w:rPr>
         <w:t>Risques du Projet</w:t>
       </w:r>
-      <w:bookmarkEnd w:id="42"/>
+      <w:bookmarkEnd w:id="53"/>
     </w:p>
     <w:p>
       <w:pPr>
@@ -10114,6 +10908,10 @@
         </w:rPr>
       </w:pPr>
       <w:r>
+        <w:rPr>
+          <w:noProof/>
+          <w:lang w:eastAsia="fr-FR"/>
+        </w:rPr>
         <w:drawing>
           <wp:inline distT="0" distB="0" distL="0" distR="0" wp14:anchorId="62D46BD8" wp14:editId="2ECB50F4">
             <wp:extent cx="6766560" cy="2692760"/>
@@ -10187,7 +10985,7 @@
           <w:szCs w:val="32"/>
         </w:rPr>
       </w:pPr>
-      <w:bookmarkStart w:id="43" w:name="_Toc106024482"/>
+      <w:bookmarkStart w:id="54" w:name="_Toc111017353"/>
       <w:r>
         <w:rPr>
           <w:rFonts w:ascii="Enedis" w:eastAsia="Times New Roman" w:hAnsi="Enedis" w:cs="Times New Roman"/>
@@ -10198,7 +10996,7 @@
         </w:rPr>
         <w:t>Analyse de la faisabilité</w:t>
       </w:r>
-      <w:bookmarkEnd w:id="43"/>
+      <w:bookmarkEnd w:id="54"/>
     </w:p>
     <w:p>
       <w:pPr>
@@ -10426,6 +11224,7 @@
           <w:sz w:val="24"/>
           <w:szCs w:val="20"/>
         </w:rPr>
+        <w:lastRenderedPageBreak/>
         <w:t>Le Saas devra être choisit en respectant les besoins fonctionnels et budgétaires qui seront imposés.</w:t>
       </w:r>
     </w:p>
@@ -10458,7 +11257,7 @@
           <w:sz w:val="24"/>
           <w:szCs w:val="20"/>
         </w:rPr>
-        <w:t>Prévoir une communication auprès des clients pour la nouvelle interface utilisateur pour la prise de rendez-vous lors de sa mise en place.</w:t>
+        <w:t>S’assurer que le budget alloué englobe bien l’ensemble des coûts logiciels et humains.</w:t>
       </w:r>
     </w:p>
     <w:p>
@@ -10490,6 +11289,38 @@
           <w:sz w:val="24"/>
           <w:szCs w:val="20"/>
         </w:rPr>
+        <w:t>Prévoir une communication auprès des clients pour la nouvelle interface utilisateur pour la prise de rendez-vous lors de sa mise en place.</w:t>
+      </w:r>
+    </w:p>
+    <w:p>
+      <w:pPr>
+        <w:pStyle w:val="Paragraphedeliste"/>
+        <w:widowControl w:val="0"/>
+        <w:numPr>
+          <w:ilvl w:val="0"/>
+          <w:numId w:val="34"/>
+        </w:numPr>
+        <w:suppressLineNumbers/>
+        <w:tabs>
+          <w:tab w:val="left" w:pos="800"/>
+        </w:tabs>
+        <w:suppressAutoHyphens/>
+        <w:spacing w:before="200" w:after="80" w:line="240" w:lineRule="auto"/>
+        <w:jc w:val="both"/>
+        <w:rPr>
+          <w:rFonts w:ascii="Enedis" w:eastAsia="Times New Roman" w:hAnsi="Enedis" w:cs="Times New Roman"/>
+          <w:iCs/>
+          <w:sz w:val="24"/>
+          <w:szCs w:val="20"/>
+        </w:rPr>
+      </w:pPr>
+      <w:r>
+        <w:rPr>
+          <w:rFonts w:ascii="Enedis" w:eastAsia="Times New Roman" w:hAnsi="Enedis" w:cs="Times New Roman"/>
+          <w:iCs/>
+          <w:sz w:val="24"/>
+          <w:szCs w:val="20"/>
+        </w:rPr>
         <w:t>Prévoir un déploiement sur le cloud de l’</w:t>
       </w:r>
       <w:r>
@@ -10530,12 +11361,8 @@
       </w:pPr>
     </w:p>
     <w:sectPr>
-      <w:headerReference w:type="even" r:id="rId14"/>
-      <w:headerReference w:type="default" r:id="rId15"/>
-      <w:footerReference w:type="even" r:id="rId16"/>
-      <w:footerReference w:type="default" r:id="rId17"/>
-      <w:headerReference w:type="first" r:id="rId18"/>
-      <w:footerReference w:type="first" r:id="rId19"/>
+      <w:headerReference w:type="default" r:id="rId14"/>
+      <w:footerReference w:type="default" r:id="rId15"/>
       <w:pgSz w:w="11906" w:h="16838"/>
       <w:pgMar w:top="1417" w:right="1417" w:bottom="1417" w:left="1417" w:header="708" w:footer="708" w:gutter="0"/>
       <w:cols w:space="708"/>
@@ -10576,27 +11403,40 @@
   <w:p>
     <w:pPr>
       <w:pStyle w:val="Pieddepage"/>
+      <w:jc w:val="center"/>
     </w:pPr>
-  </w:p>
-</w:ftr>
-</file>
-
-<file path=word/footer2.xml><?xml version="1.0" encoding="utf-8"?>
-<w:ftr xmlns:wpc="http://schemas.microsoft.com/office/word/2010/wordprocessingCanvas" xmlns:cx="http://schemas.microsoft.com/office/drawing/2014/chartex" xmlns:cx1="http://schemas.microsoft.com/office/drawing/2015/9/8/chartex" xmlns:mc="http://schemas.openxmlformats.org/markup-compatibility/2006" xmlns:o="urn:schemas-microsoft-com:office:office" xmlns:r="http://schemas.openxmlformats.org/officeDocument/2006/relationships" xmlns:m="http://schemas.openxmlformats.org/officeDocument/2006/math" xmlns:v="urn:schemas-microsoft-com:vml" xmlns:wp14="http://schemas.microsoft.com/office/word/2010/wordprocessingDrawing" xmlns:wp="http://schemas.openxmlformats.org/drawingml/2006/wordprocessingDrawing" xmlns:w10="urn:schemas-microsoft-com:office:word" xmlns:w="http://schemas.openxmlformats.org/wordprocessingml/2006/main" xmlns:w14="http://schemas.microsoft.com/office/word/2010/wordml" xmlns:w15="http://schemas.microsoft.com/office/word/2012/wordml" xmlns:w16se="http://schemas.microsoft.com/office/word/2015/wordml/symex" xmlns:wpg="http://schemas.microsoft.com/office/word/2010/wordprocessingGroup" xmlns:wpi="http://schemas.microsoft.com/office/word/2010/wordprocessingInk" xmlns:wne="http://schemas.microsoft.com/office/word/2006/wordml" xmlns:wps="http://schemas.microsoft.com/office/word/2010/wordprocessingShape" mc:Ignorable="w14 w15 w16se wp14">
-  <w:sdt>
-    <w:sdtPr>
-      <w:id w:val="-989779890"/>
-      <w:docPartObj>
-        <w:docPartGallery w:val="Page Numbers (Bottom of Page)"/>
-        <w:docPartUnique/>
-      </w:docPartObj>
-    </w:sdtPr>
-    <w:sdtContent>
-      <w:p>
-        <w:pPr>
-          <w:pStyle w:val="Pieddepage"/>
-          <w:jc w:val="right"/>
-        </w:pPr>
+    <w:r>
+      <w:tab/>
+    </w:r>
+    <w:sdt>
+      <w:sdtPr>
+        <w:alias w:val="Titre "/>
+        <w:tag w:val=""/>
+        <w:id w:val="1286004941"/>
+        <w:placeholder>
+          <w:docPart w:val="7B5EA958414C4C84A958CC4B27A8D482"/>
+        </w:placeholder>
+        <w:dataBinding w:prefixMappings="xmlns:ns0='http://purl.org/dc/elements/1.1/' xmlns:ns1='http://schemas.openxmlformats.org/package/2006/metadata/core-properties' " w:xpath="/ns1:coreProperties[1]/ns0:title[1]" w:storeItemID="{6C3C8BC8-F283-45AE-878A-BAB7291924A1}"/>
+        <w:text/>
+      </w:sdtPr>
+      <w:sdtContent>
+        <w:r>
+          <w:t>Analyse de la faisabilité</w:t>
+        </w:r>
+      </w:sdtContent>
+    </w:sdt>
+    <w:r>
+      <w:tab/>
+    </w:r>
+    <w:sdt>
+      <w:sdtPr>
+        <w:id w:val="-582684838"/>
+        <w:docPartObj>
+          <w:docPartGallery w:val="Page Numbers (Bottom of Page)"/>
+          <w:docPartUnique/>
+        </w:docPartObj>
+      </w:sdtPr>
+      <w:sdtContent>
         <w:r>
           <w:fldChar w:fldCharType="begin"/>
         </w:r>
@@ -10610,24 +11450,14 @@
           <w:rPr>
             <w:noProof/>
           </w:rPr>
-          <w:t>5</w:t>
+          <w:t>2</w:t>
         </w:r>
         <w:r>
           <w:fldChar w:fldCharType="end"/>
         </w:r>
-      </w:p>
-    </w:sdtContent>
-  </w:sdt>
-  <w:p>
-    <w:pPr>
-      <w:pStyle w:val="Pieddepage"/>
-    </w:pPr>
+      </w:sdtContent>
+    </w:sdt>
   </w:p>
-</w:ftr>
-</file>
-
-<file path=word/footer3.xml><?xml version="1.0" encoding="utf-8"?>
-<w:ftr xmlns:wpc="http://schemas.microsoft.com/office/word/2010/wordprocessingCanvas" xmlns:cx="http://schemas.microsoft.com/office/drawing/2014/chartex" xmlns:cx1="http://schemas.microsoft.com/office/drawing/2015/9/8/chartex" xmlns:mc="http://schemas.openxmlformats.org/markup-compatibility/2006" xmlns:o="urn:schemas-microsoft-com:office:office" xmlns:r="http://schemas.openxmlformats.org/officeDocument/2006/relationships" xmlns:m="http://schemas.openxmlformats.org/officeDocument/2006/math" xmlns:v="urn:schemas-microsoft-com:vml" xmlns:wp14="http://schemas.microsoft.com/office/word/2010/wordprocessingDrawing" xmlns:wp="http://schemas.openxmlformats.org/drawingml/2006/wordprocessingDrawing" xmlns:w10="urn:schemas-microsoft-com:office:word" xmlns:w="http://schemas.openxmlformats.org/wordprocessingml/2006/main" xmlns:w14="http://schemas.microsoft.com/office/word/2010/wordml" xmlns:w15="http://schemas.microsoft.com/office/word/2012/wordml" xmlns:w16se="http://schemas.microsoft.com/office/word/2015/wordml/symex" xmlns:wpg="http://schemas.microsoft.com/office/word/2010/wordprocessingGroup" xmlns:wpi="http://schemas.microsoft.com/office/word/2010/wordprocessingInk" xmlns:wne="http://schemas.microsoft.com/office/word/2006/wordml" xmlns:wps="http://schemas.microsoft.com/office/word/2010/wordprocessingShape" mc:Ignorable="w14 w15 w16se wp14">
   <w:p>
     <w:pPr>
       <w:pStyle w:val="Pieddepage"/>
@@ -10666,26 +11496,7 @@
   <w:p>
     <w:pPr>
       <w:pStyle w:val="En-tte"/>
-    </w:pPr>
-  </w:p>
-</w:hdr>
-</file>
-
-<file path=word/header2.xml><?xml version="1.0" encoding="utf-8"?>
-<w:hdr xmlns:wpc="http://schemas.microsoft.com/office/word/2010/wordprocessingCanvas" xmlns:cx="http://schemas.microsoft.com/office/drawing/2014/chartex" xmlns:cx1="http://schemas.microsoft.com/office/drawing/2015/9/8/chartex" xmlns:mc="http://schemas.openxmlformats.org/markup-compatibility/2006" xmlns:o="urn:schemas-microsoft-com:office:office" xmlns:r="http://schemas.openxmlformats.org/officeDocument/2006/relationships" xmlns:m="http://schemas.openxmlformats.org/officeDocument/2006/math" xmlns:v="urn:schemas-microsoft-com:vml" xmlns:wp14="http://schemas.microsoft.com/office/word/2010/wordprocessingDrawing" xmlns:wp="http://schemas.openxmlformats.org/drawingml/2006/wordprocessingDrawing" xmlns:w10="urn:schemas-microsoft-com:office:word" xmlns:w="http://schemas.openxmlformats.org/wordprocessingml/2006/main" xmlns:w14="http://schemas.microsoft.com/office/word/2010/wordml" xmlns:w15="http://schemas.microsoft.com/office/word/2012/wordml" xmlns:w16se="http://schemas.microsoft.com/office/word/2015/wordml/symex" xmlns:wpg="http://schemas.microsoft.com/office/word/2010/wordprocessingGroup" xmlns:wpi="http://schemas.microsoft.com/office/word/2010/wordprocessingInk" xmlns:wne="http://schemas.microsoft.com/office/word/2006/wordml" xmlns:wps="http://schemas.microsoft.com/office/word/2010/wordprocessingShape" mc:Ignorable="w14 w15 w16se wp14">
-  <w:p>
-    <w:pPr>
-      <w:pStyle w:val="En-tte"/>
-    </w:pPr>
-  </w:p>
-</w:hdr>
-</file>
-
-<file path=word/header3.xml><?xml version="1.0" encoding="utf-8"?>
-<w:hdr xmlns:wpc="http://schemas.microsoft.com/office/word/2010/wordprocessingCanvas" xmlns:cx="http://schemas.microsoft.com/office/drawing/2014/chartex" xmlns:cx1="http://schemas.microsoft.com/office/drawing/2015/9/8/chartex" xmlns:mc="http://schemas.openxmlformats.org/markup-compatibility/2006" xmlns:o="urn:schemas-microsoft-com:office:office" xmlns:r="http://schemas.openxmlformats.org/officeDocument/2006/relationships" xmlns:m="http://schemas.openxmlformats.org/officeDocument/2006/math" xmlns:v="urn:schemas-microsoft-com:vml" xmlns:wp14="http://schemas.microsoft.com/office/word/2010/wordprocessingDrawing" xmlns:wp="http://schemas.openxmlformats.org/drawingml/2006/wordprocessingDrawing" xmlns:w10="urn:schemas-microsoft-com:office:word" xmlns:w="http://schemas.openxmlformats.org/wordprocessingml/2006/main" xmlns:w14="http://schemas.microsoft.com/office/word/2010/wordml" xmlns:w15="http://schemas.microsoft.com/office/word/2012/wordml" xmlns:w16se="http://schemas.microsoft.com/office/word/2015/wordml/symex" xmlns:wpg="http://schemas.microsoft.com/office/word/2010/wordprocessingGroup" xmlns:wpi="http://schemas.microsoft.com/office/word/2010/wordprocessingInk" xmlns:wne="http://schemas.microsoft.com/office/word/2006/wordml" xmlns:wps="http://schemas.microsoft.com/office/word/2010/wordprocessingShape" mc:Ignorable="w14 w15 w16se wp14">
-  <w:p>
-    <w:pPr>
-      <w:pStyle w:val="En-tte"/>
+      <w:jc w:val="center"/>
     </w:pPr>
   </w:p>
 </w:hdr>
@@ -15237,7 +16048,611 @@
       <w:ind w:left="440"/>
     </w:pPr>
   </w:style>
+  <w:style w:type="character" w:styleId="Textedelespacerserv">
+    <w:name w:val="Placeholder Text"/>
+    <w:basedOn w:val="Policepardfaut"/>
+    <w:uiPriority w:val="99"/>
+    <w:semiHidden/>
+    <w:rsid w:val="007A790C"/>
+    <w:rPr>
+      <w:color w:val="808080"/>
+    </w:rPr>
+  </w:style>
 </w:styles>
+</file>
+
+<file path=word/glossary/document.xml><?xml version="1.0" encoding="utf-8"?>
+<w:glossaryDocument xmlns:wpc="http://schemas.microsoft.com/office/word/2010/wordprocessingCanvas" xmlns:cx="http://schemas.microsoft.com/office/drawing/2014/chartex" xmlns:cx1="http://schemas.microsoft.com/office/drawing/2015/9/8/chartex" xmlns:mc="http://schemas.openxmlformats.org/markup-compatibility/2006" xmlns:o="urn:schemas-microsoft-com:office:office" xmlns:r="http://schemas.openxmlformats.org/officeDocument/2006/relationships" xmlns:m="http://schemas.openxmlformats.org/officeDocument/2006/math" xmlns:v="urn:schemas-microsoft-com:vml" xmlns:wp14="http://schemas.microsoft.com/office/word/2010/wordprocessingDrawing" xmlns:wp="http://schemas.openxmlformats.org/drawingml/2006/wordprocessingDrawing" xmlns:w10="urn:schemas-microsoft-com:office:word" xmlns:w="http://schemas.openxmlformats.org/wordprocessingml/2006/main" xmlns:w14="http://schemas.microsoft.com/office/word/2010/wordml" xmlns:w15="http://schemas.microsoft.com/office/word/2012/wordml" xmlns:w16se="http://schemas.microsoft.com/office/word/2015/wordml/symex" xmlns:wpg="http://schemas.microsoft.com/office/word/2010/wordprocessingGroup" xmlns:wpi="http://schemas.microsoft.com/office/word/2010/wordprocessingInk" xmlns:wne="http://schemas.microsoft.com/office/word/2006/wordml" xmlns:wps="http://schemas.microsoft.com/office/word/2010/wordprocessingShape" mc:Ignorable="w14 w15 w16se wp14">
+  <w:docParts>
+    <w:docPart>
+      <w:docPartPr>
+        <w:name w:val="7B5EA958414C4C84A958CC4B27A8D482"/>
+        <w:category>
+          <w:name w:val="Général"/>
+          <w:gallery w:val="placeholder"/>
+        </w:category>
+        <w:types>
+          <w:type w:val="bbPlcHdr"/>
+        </w:types>
+        <w:behaviors>
+          <w:behavior w:val="content"/>
+        </w:behaviors>
+        <w:guid w:val="{60E34FCB-58E2-45C2-9BF0-E3F5AC394AF8}"/>
+      </w:docPartPr>
+      <w:docPartBody>
+        <w:p>
+          <w:r>
+            <w:rPr>
+              <w:rStyle w:val="Textedelespacerserv"/>
+            </w:rPr>
+            <w:t>[Titre ]</w:t>
+          </w:r>
+        </w:p>
+      </w:docPartBody>
+    </w:docPart>
+  </w:docParts>
+</w:glossaryDocument>
+</file>
+
+<file path=word/glossary/fontTable.xml><?xml version="1.0" encoding="utf-8"?>
+<w:fonts xmlns:mc="http://schemas.openxmlformats.org/markup-compatibility/2006" xmlns:r="http://schemas.openxmlformats.org/officeDocument/2006/relationships" xmlns:w="http://schemas.openxmlformats.org/wordprocessingml/2006/main" xmlns:w14="http://schemas.microsoft.com/office/word/2010/wordml" xmlns:w15="http://schemas.microsoft.com/office/word/2012/wordml" xmlns:w16se="http://schemas.microsoft.com/office/word/2015/wordml/symex" mc:Ignorable="w14 w15 w16se">
+  <w:font w:name="Symbol">
+    <w:panose1 w:val="05050102010706020507"/>
+    <w:charset w:val="02"/>
+    <w:family w:val="roman"/>
+    <w:pitch w:val="variable"/>
+    <w:sig w:usb0="00000000" w:usb1="10000000" w:usb2="00000000" w:usb3="00000000" w:csb0="80000000" w:csb1="00000000"/>
+  </w:font>
+  <w:font w:name="Times New Roman">
+    <w:panose1 w:val="02020603050405020304"/>
+    <w:charset w:val="00"/>
+    <w:family w:val="roman"/>
+    <w:pitch w:val="variable"/>
+    <w:sig w:usb0="E0002EFF" w:usb1="C000785B" w:usb2="00000009" w:usb3="00000000" w:csb0="000001FF" w:csb1="00000000"/>
+  </w:font>
+  <w:font w:name="Courier New">
+    <w:panose1 w:val="02070309020205020404"/>
+    <w:charset w:val="00"/>
+    <w:family w:val="modern"/>
+    <w:pitch w:val="fixed"/>
+    <w:sig w:usb0="E0002EFF" w:usb1="C0007843" w:usb2="00000009" w:usb3="00000000" w:csb0="000001FF" w:csb1="00000000"/>
+  </w:font>
+  <w:font w:name="Wingdings">
+    <w:panose1 w:val="05000000000000000000"/>
+    <w:charset w:val="02"/>
+    <w:family w:val="auto"/>
+    <w:pitch w:val="variable"/>
+    <w:sig w:usb0="00000000" w:usb1="10000000" w:usb2="00000000" w:usb3="00000000" w:csb0="80000000" w:csb1="00000000"/>
+  </w:font>
+  <w:font w:name="Enedis">
+    <w:altName w:val="Calibri"/>
+    <w:panose1 w:val="00000000000000000000"/>
+    <w:charset w:val="00"/>
+    <w:family w:val="auto"/>
+    <w:pitch w:val="variable"/>
+    <w:sig w:usb0="A000002F" w:usb1="00000042" w:usb2="00000000" w:usb3="00000000" w:csb0="00000093" w:csb1="00000000"/>
+  </w:font>
+  <w:font w:name="Arial">
+    <w:panose1 w:val="020B0604020202020204"/>
+    <w:charset w:val="00"/>
+    <w:family w:val="swiss"/>
+    <w:pitch w:val="variable"/>
+    <w:sig w:usb0="E0002EFF" w:usb1="C000785B" w:usb2="00000009" w:usb3="00000000" w:csb0="000001FF" w:csb1="00000000"/>
+  </w:font>
+  <w:font w:name="Calibri">
+    <w:panose1 w:val="020F0502020204030204"/>
+    <w:charset w:val="00"/>
+    <w:family w:val="swiss"/>
+    <w:pitch w:val="variable"/>
+    <w:sig w:usb0="E4002EFF" w:usb1="C000247B" w:usb2="00000009" w:usb3="00000000" w:csb0="000001FF" w:csb1="00000000"/>
+  </w:font>
+  <w:font w:name="Calibri Light">
+    <w:panose1 w:val="020F0302020204030204"/>
+    <w:charset w:val="00"/>
+    <w:family w:val="swiss"/>
+    <w:pitch w:val="variable"/>
+    <w:sig w:usb0="E4002EFF" w:usb1="C000247B" w:usb2="00000009" w:usb3="00000000" w:csb0="000001FF" w:csb1="00000000"/>
+  </w:font>
+  <w:font w:name="Bahnschrift">
+    <w:altName w:val="Bahnschrift"/>
+    <w:panose1 w:val="020B0502040204020203"/>
+    <w:charset w:val="00"/>
+    <w:family w:val="swiss"/>
+    <w:pitch w:val="variable"/>
+    <w:sig w:usb0="A00002C7" w:usb1="00000002" w:usb2="00000000" w:usb3="00000000" w:csb0="0000019F" w:csb1="00000000"/>
+  </w:font>
+</w:fonts>
+</file>
+
+<file path=word/glossary/settings.xml><?xml version="1.0" encoding="utf-8"?>
+<w:settings xmlns:mc="http://schemas.openxmlformats.org/markup-compatibility/2006" xmlns:o="urn:schemas-microsoft-com:office:office" xmlns:r="http://schemas.openxmlformats.org/officeDocument/2006/relationships" xmlns:m="http://schemas.openxmlformats.org/officeDocument/2006/math" xmlns:v="urn:schemas-microsoft-com:vml" xmlns:w10="urn:schemas-microsoft-com:office:word" xmlns:w="http://schemas.openxmlformats.org/wordprocessingml/2006/main" xmlns:w14="http://schemas.microsoft.com/office/word/2010/wordml" xmlns:w15="http://schemas.microsoft.com/office/word/2012/wordml" xmlns:w16se="http://schemas.microsoft.com/office/word/2015/wordml/symex" xmlns:sl="http://schemas.openxmlformats.org/schemaLibrary/2006/main" mc:Ignorable="w14 w15 w16se">
+  <w:view w:val="normal"/>
+  <w:defaultTabStop w:val="708"/>
+  <w:hyphenationZone w:val="425"/>
+  <w:characterSpacingControl w:val="doNotCompress"/>
+  <w:compat>
+    <w:useFELayout/>
+    <w:compatSetting w:name="compatibilityMode" w:uri="http://schemas.microsoft.com/office/word" w:val="15"/>
+    <w:compatSetting w:name="overrideTableStyleFontSizeAndJustification" w:uri="http://schemas.microsoft.com/office/word" w:val="1"/>
+    <w:compatSetting w:name="enableOpenTypeFeatures" w:uri="http://schemas.microsoft.com/office/word" w:val="1"/>
+    <w:compatSetting w:name="doNotFlipMirrorIndents" w:uri="http://schemas.microsoft.com/office/word" w:val="1"/>
+    <w:compatSetting w:name="differentiateMultirowTableHeaders" w:uri="http://schemas.microsoft.com/office/word" w:val="1"/>
+  </w:compat>
+  <w:rsids>
+    <w:rsidRoot w:val="006C330B"/>
+    <w:rsid w:val="006C330B"/>
+  </w:rsids>
+  <m:mathPr>
+    <m:mathFont m:val="Cambria Math"/>
+    <m:brkBin m:val="before"/>
+    <m:brkBinSub m:val="--"/>
+    <m:smallFrac m:val="0"/>
+    <m:dispDef/>
+    <m:lMargin m:val="0"/>
+    <m:rMargin m:val="0"/>
+    <m:defJc m:val="centerGroup"/>
+    <m:wrapIndent m:val="1440"/>
+    <m:intLim m:val="subSup"/>
+    <m:naryLim m:val="undOvr"/>
+  </m:mathPr>
+  <w:themeFontLang w:val="fr-FR"/>
+  <w:clrSchemeMapping w:bg1="light1" w:t1="dark1" w:bg2="light2" w:t2="dark2" w:accent1="accent1" w:accent2="accent2" w:accent3="accent3" w:accent4="accent4" w:accent5="accent5" w:accent6="accent6" w:hyperlink="hyperlink" w:followedHyperlink="followedHyperlink"/>
+  <w:decimalSymbol w:val=","/>
+  <w:listSeparator w:val=";"/>
+  <w15:chartTrackingRefBased/>
+</w:settings>
+</file>
+
+<file path=word/glossary/styles.xml><?xml version="1.0" encoding="utf-8"?>
+<w:styles xmlns:mc="http://schemas.openxmlformats.org/markup-compatibility/2006" xmlns:r="http://schemas.openxmlformats.org/officeDocument/2006/relationships" xmlns:w="http://schemas.openxmlformats.org/wordprocessingml/2006/main" xmlns:w14="http://schemas.microsoft.com/office/word/2010/wordml" xmlns:w15="http://schemas.microsoft.com/office/word/2012/wordml" xmlns:w16se="http://schemas.microsoft.com/office/word/2015/wordml/symex" mc:Ignorable="w14 w15 w16se">
+  <w:docDefaults>
+    <w:rPrDefault>
+      <w:rPr>
+        <w:rFonts w:asciiTheme="minorHAnsi" w:eastAsiaTheme="minorEastAsia" w:hAnsiTheme="minorHAnsi" w:cstheme="minorBidi"/>
+        <w:sz w:val="22"/>
+        <w:szCs w:val="22"/>
+        <w:lang w:val="fr-FR" w:eastAsia="fr-FR" w:bidi="ar-SA"/>
+      </w:rPr>
+    </w:rPrDefault>
+    <w:pPrDefault>
+      <w:pPr>
+        <w:spacing w:after="160" w:line="259" w:lineRule="auto"/>
+      </w:pPr>
+    </w:pPrDefault>
+  </w:docDefaults>
+  <w:latentStyles w:defLockedState="0" w:defUIPriority="99" w:defSemiHidden="0" w:defUnhideWhenUsed="0" w:defQFormat="0" w:count="371">
+    <w:lsdException w:name="Normal" w:uiPriority="0" w:qFormat="1"/>
+    <w:lsdException w:name="heading 1" w:uiPriority="9" w:qFormat="1"/>
+    <w:lsdException w:name="heading 2" w:semiHidden="1" w:uiPriority="9" w:unhideWhenUsed="1" w:qFormat="1"/>
+    <w:lsdException w:name="heading 3" w:semiHidden="1" w:uiPriority="9" w:unhideWhenUsed="1" w:qFormat="1"/>
+    <w:lsdException w:name="heading 4" w:semiHidden="1" w:uiPriority="9" w:unhideWhenUsed="1" w:qFormat="1"/>
+    <w:lsdException w:name="heading 5" w:semiHidden="1" w:uiPriority="9" w:unhideWhenUsed="1" w:qFormat="1"/>
+    <w:lsdException w:name="heading 6" w:semiHidden="1" w:uiPriority="9" w:unhideWhenUsed="1" w:qFormat="1"/>
+    <w:lsdException w:name="heading 7" w:semiHidden="1" w:uiPriority="9" w:unhideWhenUsed="1" w:qFormat="1"/>
+    <w:lsdException w:name="heading 8" w:semiHidden="1" w:uiPriority="9" w:unhideWhenUsed="1" w:qFormat="1"/>
+    <w:lsdException w:name="heading 9" w:semiHidden="1" w:uiPriority="9" w:unhideWhenUsed="1" w:qFormat="1"/>
+    <w:lsdException w:name="index 1" w:semiHidden="1" w:unhideWhenUsed="1"/>
+    <w:lsdException w:name="index 2" w:semiHidden="1" w:unhideWhenUsed="1"/>
+    <w:lsdException w:name="index 3" w:semiHidden="1" w:unhideWhenUsed="1"/>
+    <w:lsdException w:name="index 4" w:semiHidden="1" w:unhideWhenUsed="1"/>
+    <w:lsdException w:name="index 5" w:semiHidden="1" w:unhideWhenUsed="1"/>
+    <w:lsdException w:name="index 6" w:semiHidden="1" w:unhideWhenUsed="1"/>
+    <w:lsdException w:name="index 7" w:semiHidden="1" w:unhideWhenUsed="1"/>
+    <w:lsdException w:name="index 8" w:semiHidden="1" w:unhideWhenUsed="1"/>
+    <w:lsdException w:name="index 9" w:semiHidden="1" w:unhideWhenUsed="1"/>
+    <w:lsdException w:name="toc 1" w:semiHidden="1" w:uiPriority="39" w:unhideWhenUsed="1"/>
+    <w:lsdException w:name="toc 2" w:semiHidden="1" w:uiPriority="39" w:unhideWhenUsed="1"/>
+    <w:lsdException w:name="toc 3" w:semiHidden="1" w:uiPriority="39" w:unhideWhenUsed="1"/>
+    <w:lsdException w:name="toc 4" w:semiHidden="1" w:uiPriority="39" w:unhideWhenUsed="1"/>
+    <w:lsdException w:name="toc 5" w:semiHidden="1" w:uiPriority="39" w:unhideWhenUsed="1"/>
+    <w:lsdException w:name="toc 6" w:semiHidden="1" w:uiPriority="39" w:unhideWhenUsed="1"/>
+    <w:lsdException w:name="toc 7" w:semiHidden="1" w:uiPriority="39" w:unhideWhenUsed="1"/>
+    <w:lsdException w:name="toc 8" w:semiHidden="1" w:uiPriority="39" w:unhideWhenUsed="1"/>
+    <w:lsdException w:name="toc 9" w:semiHidden="1" w:uiPriority="39" w:unhideWhenUsed="1"/>
+    <w:lsdException w:name="Normal Indent" w:semiHidden="1" w:unhideWhenUsed="1"/>
+    <w:lsdException w:name="footnote text" w:semiHidden="1" w:unhideWhenUsed="1"/>
+    <w:lsdException w:name="annotation text" w:semiHidden="1" w:unhideWhenUsed="1"/>
+    <w:lsdException w:name="header" w:semiHidden="1" w:unhideWhenUsed="1"/>
+    <w:lsdException w:name="footer" w:semiHidden="1" w:unhideWhenUsed="1"/>
+    <w:lsdException w:name="index heading" w:semiHidden="1" w:unhideWhenUsed="1"/>
+    <w:lsdException w:name="caption" w:semiHidden="1" w:uiPriority="35" w:unhideWhenUsed="1" w:qFormat="1"/>
+    <w:lsdException w:name="table of figures" w:semiHidden="1" w:unhideWhenUsed="1"/>
+    <w:lsdException w:name="envelope address" w:semiHidden="1" w:unhideWhenUsed="1"/>
+    <w:lsdException w:name="envelope return" w:semiHidden="1" w:unhideWhenUsed="1"/>
+    <w:lsdException w:name="footnote reference" w:semiHidden="1" w:unhideWhenUsed="1"/>
+    <w:lsdException w:name="annotation reference" w:semiHidden="1" w:unhideWhenUsed="1"/>
+    <w:lsdException w:name="line number" w:semiHidden="1" w:unhideWhenUsed="1"/>
+    <w:lsdException w:name="page number" w:semiHidden="1" w:unhideWhenUsed="1"/>
+    <w:lsdException w:name="endnote reference" w:semiHidden="1" w:unhideWhenUsed="1"/>
+    <w:lsdException w:name="endnote text" w:semiHidden="1" w:unhideWhenUsed="1"/>
+    <w:lsdException w:name="table of authorities" w:semiHidden="1" w:unhideWhenUsed="1"/>
+    <w:lsdException w:name="macro" w:semiHidden="1" w:unhideWhenUsed="1"/>
+    <w:lsdException w:name="toa heading" w:semiHidden="1" w:unhideWhenUsed="1"/>
+    <w:lsdException w:name="List" w:semiHidden="1" w:unhideWhenUsed="1"/>
+    <w:lsdException w:name="List Bullet" w:semiHidden="1" w:unhideWhenUsed="1"/>
+    <w:lsdException w:name="List Number" w:semiHidden="1" w:unhideWhenUsed="1"/>
+    <w:lsdException w:name="List 2" w:semiHidden="1" w:unhideWhenUsed="1"/>
+    <w:lsdException w:name="List 3" w:semiHidden="1" w:unhideWhenUsed="1"/>
+    <w:lsdException w:name="List 4" w:semiHidden="1" w:unhideWhenUsed="1"/>
+    <w:lsdException w:name="List 5" w:semiHidden="1" w:unhideWhenUsed="1"/>
+    <w:lsdException w:name="List Bullet 2" w:semiHidden="1" w:unhideWhenUsed="1"/>
+    <w:lsdException w:name="List Bullet 3" w:semiHidden="1" w:unhideWhenUsed="1"/>
+    <w:lsdException w:name="List Bullet 4" w:semiHidden="1" w:unhideWhenUsed="1"/>
+    <w:lsdException w:name="List Bullet 5" w:semiHidden="1" w:unhideWhenUsed="1"/>
+    <w:lsdException w:name="List Number 2" w:semiHidden="1" w:unhideWhenUsed="1"/>
+    <w:lsdException w:name="List Number 3" w:semiHidden="1" w:unhideWhenUsed="1"/>
+    <w:lsdException w:name="List Number 4" w:semiHidden="1" w:unhideWhenUsed="1"/>
+    <w:lsdException w:name="List Number 5" w:semiHidden="1" w:unhideWhenUsed="1"/>
+    <w:lsdException w:name="Title" w:uiPriority="10" w:qFormat="1"/>
+    <w:lsdException w:name="Closing" w:semiHidden="1" w:unhideWhenUsed="1"/>
+    <w:lsdException w:name="Signature" w:semiHidden="1" w:unhideWhenUsed="1"/>
+    <w:lsdException w:name="Default Paragraph Font" w:semiHidden="1" w:uiPriority="1" w:unhideWhenUsed="1"/>
+    <w:lsdException w:name="Body Text" w:semiHidden="1" w:unhideWhenUsed="1"/>
+    <w:lsdException w:name="Body Text Indent" w:semiHidden="1" w:unhideWhenUsed="1"/>
+    <w:lsdException w:name="List Continue" w:semiHidden="1" w:unhideWhenUsed="1"/>
+    <w:lsdException w:name="List Continue 2" w:semiHidden="1" w:unhideWhenUsed="1"/>
+    <w:lsdException w:name="List Continue 3" w:semiHidden="1" w:unhideWhenUsed="1"/>
+    <w:lsdException w:name="List Continue 4" w:semiHidden="1" w:unhideWhenUsed="1"/>
+    <w:lsdException w:name="List Continue 5" w:semiHidden="1" w:unhideWhenUsed="1"/>
+    <w:lsdException w:name="Message Header" w:semiHidden="1" w:unhideWhenUsed="1"/>
+    <w:lsdException w:name="Subtitle" w:uiPriority="11" w:qFormat="1"/>
+    <w:lsdException w:name="Salutation" w:semiHidden="1" w:unhideWhenUsed="1"/>
+    <w:lsdException w:name="Date" w:semiHidden="1" w:unhideWhenUsed="1"/>
+    <w:lsdException w:name="Body Text First Indent" w:semiHidden="1" w:unhideWhenUsed="1"/>
+    <w:lsdException w:name="Body Text First Indent 2" w:semiHidden="1" w:unhideWhenUsed="1"/>
+    <w:lsdException w:name="Note Heading" w:semiHidden="1" w:unhideWhenUsed="1"/>
+    <w:lsdException w:name="Body Text 2" w:semiHidden="1" w:unhideWhenUsed="1"/>
+    <w:lsdException w:name="Body Text 3" w:semiHidden="1" w:unhideWhenUsed="1"/>
+    <w:lsdException w:name="Body Text Indent 2" w:semiHidden="1" w:unhideWhenUsed="1"/>
+    <w:lsdException w:name="Body Text Indent 3" w:semiHidden="1" w:unhideWhenUsed="1"/>
+    <w:lsdException w:name="Block Text" w:semiHidden="1" w:unhideWhenUsed="1"/>
+    <w:lsdException w:name="Hyperlink" w:semiHidden="1" w:unhideWhenUsed="1"/>
+    <w:lsdException w:name="FollowedHyperlink" w:semiHidden="1" w:unhideWhenUsed="1"/>
+    <w:lsdException w:name="Strong" w:uiPriority="22" w:qFormat="1"/>
+    <w:lsdException w:name="Emphasis" w:uiPriority="20" w:qFormat="1"/>
+    <w:lsdException w:name="Document Map" w:semiHidden="1" w:unhideWhenUsed="1"/>
+    <w:lsdException w:name="Plain Text" w:semiHidden="1" w:unhideWhenUsed="1"/>
+    <w:lsdException w:name="E-mail Signature" w:semiHidden="1" w:unhideWhenUsed="1"/>
+    <w:lsdException w:name="HTML Top of Form" w:semiHidden="1" w:unhideWhenUsed="1"/>
+    <w:lsdException w:name="HTML Bottom of Form" w:semiHidden="1" w:unhideWhenUsed="1"/>
+    <w:lsdException w:name="Normal (Web)" w:semiHidden="1" w:unhideWhenUsed="1"/>
+    <w:lsdException w:name="HTML Acronym" w:semiHidden="1" w:unhideWhenUsed="1"/>
+    <w:lsdException w:name="HTML Address" w:semiHidden="1" w:unhideWhenUsed="1"/>
+    <w:lsdException w:name="HTML Cite" w:semiHidden="1" w:unhideWhenUsed="1"/>
+    <w:lsdException w:name="HTML Code" w:semiHidden="1" w:unhideWhenUsed="1"/>
+    <w:lsdException w:name="HTML Definition" w:semiHidden="1" w:unhideWhenUsed="1"/>
+    <w:lsdException w:name="HTML Keyboard" w:semiHidden="1" w:unhideWhenUsed="1"/>
+    <w:lsdException w:name="HTML Preformatted" w:semiHidden="1" w:unhideWhenUsed="1"/>
+    <w:lsdException w:name="HTML Sample" w:semiHidden="1" w:unhideWhenUsed="1"/>
+    <w:lsdException w:name="HTML Typewriter" w:semiHidden="1" w:unhideWhenUsed="1"/>
+    <w:lsdException w:name="HTML Variable" w:semiHidden="1" w:unhideWhenUsed="1"/>
+    <w:lsdException w:name="Normal Table" w:semiHidden="1" w:unhideWhenUsed="1"/>
+    <w:lsdException w:name="annotation subject" w:semiHidden="1" w:unhideWhenUsed="1"/>
+    <w:lsdException w:name="No List" w:semiHidden="1" w:unhideWhenUsed="1"/>
+    <w:lsdException w:name="Outline List 1" w:semiHidden="1" w:unhideWhenUsed="1"/>
+    <w:lsdException w:name="Outline List 2" w:semiHidden="1" w:unhideWhenUsed="1"/>
+    <w:lsdException w:name="Outline List 3" w:semiHidden="1" w:unhideWhenUsed="1"/>
+    <w:lsdException w:name="Table Simple 1" w:semiHidden="1" w:unhideWhenUsed="1"/>
+    <w:lsdException w:name="Table Simple 2" w:semiHidden="1" w:unhideWhenUsed="1"/>
+    <w:lsdException w:name="Table Simple 3" w:semiHidden="1" w:unhideWhenUsed="1"/>
+    <w:lsdException w:name="Table Classic 1" w:semiHidden="1" w:unhideWhenUsed="1"/>
+    <w:lsdException w:name="Table Classic 2" w:semiHidden="1" w:unhideWhenUsed="1"/>
+    <w:lsdException w:name="Table Classic 3" w:semiHidden="1" w:unhideWhenUsed="1"/>
+    <w:lsdException w:name="Table Classic 4" w:semiHidden="1" w:unhideWhenUsed="1"/>
+    <w:lsdException w:name="Table Colorful 1" w:semiHidden="1" w:unhideWhenUsed="1"/>
+    <w:lsdException w:name="Table Colorful 2" w:semiHidden="1" w:unhideWhenUsed="1"/>
+    <w:lsdException w:name="Table Colorful 3" w:semiHidden="1" w:unhideWhenUsed="1"/>
+    <w:lsdException w:name="Table Columns 1" w:semiHidden="1" w:unhideWhenUsed="1"/>
+    <w:lsdException w:name="Table Columns 2" w:semiHidden="1" w:unhideWhenUsed="1"/>
+    <w:lsdException w:name="Table Columns 3" w:semiHidden="1" w:unhideWhenUsed="1"/>
+    <w:lsdException w:name="Table Columns 4" w:semiHidden="1" w:unhideWhenUsed="1"/>
+    <w:lsdException w:name="Table Columns 5" w:semiHidden="1" w:unhideWhenUsed="1"/>
+    <w:lsdException w:name="Table Grid 1" w:semiHidden="1" w:unhideWhenUsed="1"/>
+    <w:lsdException w:name="Table Grid 2" w:semiHidden="1" w:unhideWhenUsed="1"/>
+    <w:lsdException w:name="Table Grid 3" w:semiHidden="1" w:unhideWhenUsed="1"/>
+    <w:lsdException w:name="Table Grid 4" w:semiHidden="1" w:unhideWhenUsed="1"/>
+    <w:lsdException w:name="Table Grid 5" w:semiHidden="1" w:unhideWhenUsed="1"/>
+    <w:lsdException w:name="Table Grid 6" w:semiHidden="1" w:unhideWhenUsed="1"/>
+    <w:lsdException w:name="Table Grid 7" w:semiHidden="1" w:unhideWhenUsed="1"/>
+    <w:lsdException w:name="Table Grid 8" w:semiHidden="1" w:unhideWhenUsed="1"/>
+    <w:lsdException w:name="Table List 1" w:semiHidden="1" w:unhideWhenUsed="1"/>
+    <w:lsdException w:name="Table List 2" w:semiHidden="1" w:unhideWhenUsed="1"/>
+    <w:lsdException w:name="Table List 3" w:semiHidden="1" w:unhideWhenUsed="1"/>
+    <w:lsdException w:name="Table List 4" w:semiHidden="1" w:unhideWhenUsed="1"/>
+    <w:lsdException w:name="Table List 5" w:semiHidden="1" w:unhideWhenUsed="1"/>
+    <w:lsdException w:name="Table List 6" w:semiHidden="1" w:unhideWhenUsed="1"/>
+    <w:lsdException w:name="Table List 7" w:semiHidden="1" w:unhideWhenUsed="1"/>
+    <w:lsdException w:name="Table List 8" w:semiHidden="1" w:unhideWhenUsed="1"/>
+    <w:lsdException w:name="Table 3D effects 1" w:semiHidden="1" w:unhideWhenUsed="1"/>
+    <w:lsdException w:name="Table 3D effects 2" w:semiHidden="1" w:unhideWhenUsed="1"/>
+    <w:lsdException w:name="Table 3D effects 3" w:semiHidden="1" w:unhideWhenUsed="1"/>
+    <w:lsdException w:name="Table Contemporary" w:semiHidden="1" w:unhideWhenUsed="1"/>
+    <w:lsdException w:name="Table Elegant" w:semiHidden="1" w:unhideWhenUsed="1"/>
+    <w:lsdException w:name="Table Professional" w:semiHidden="1" w:unhideWhenUsed="1"/>
+    <w:lsdException w:name="Table Subtle 1" w:semiHidden="1" w:unhideWhenUsed="1"/>
+    <w:lsdException w:name="Table Subtle 2" w:semiHidden="1" w:unhideWhenUsed="1"/>
+    <w:lsdException w:name="Table Web 1" w:semiHidden="1" w:unhideWhenUsed="1"/>
+    <w:lsdException w:name="Table Web 2" w:semiHidden="1" w:unhideWhenUsed="1"/>
+    <w:lsdException w:name="Table Web 3" w:semiHidden="1" w:unhideWhenUsed="1"/>
+    <w:lsdException w:name="Balloon Text" w:semiHidden="1" w:unhideWhenUsed="1"/>
+    <w:lsdException w:name="Table Grid" w:uiPriority="39"/>
+    <w:lsdException w:name="Table Theme" w:semiHidden="1" w:unhideWhenUsed="1"/>
+    <w:lsdException w:name="Placeholder Text" w:semiHidden="1"/>
+    <w:lsdException w:name="No Spacing" w:uiPriority="1" w:qFormat="1"/>
+    <w:lsdException w:name="Light Shading" w:uiPriority="60"/>
+    <w:lsdException w:name="Light List" w:uiPriority="61"/>
+    <w:lsdException w:name="Light Grid" w:uiPriority="62"/>
+    <w:lsdException w:name="Medium Shading 1" w:uiPriority="63"/>
+    <w:lsdException w:name="Medium Shading 2" w:uiPriority="64"/>
+    <w:lsdException w:name="Medium List 1" w:uiPriority="65"/>
+    <w:lsdException w:name="Medium List 2" w:uiPriority="66"/>
+    <w:lsdException w:name="Medium Grid 1" w:uiPriority="67"/>
+    <w:lsdException w:name="Medium Grid 2" w:uiPriority="68"/>
+    <w:lsdException w:name="Medium Grid 3" w:uiPriority="69"/>
+    <w:lsdException w:name="Dark List" w:uiPriority="70"/>
+    <w:lsdException w:name="Colorful Shading" w:uiPriority="71"/>
+    <w:lsdException w:name="Colorful List" w:uiPriority="72"/>
+    <w:lsdException w:name="Colorful Grid" w:uiPriority="73"/>
+    <w:lsdException w:name="Light Shading Accent 1" w:uiPriority="60"/>
+    <w:lsdException w:name="Light List Accent 1" w:uiPriority="61"/>
+    <w:lsdException w:name="Light Grid Accent 1" w:uiPriority="62"/>
+    <w:lsdException w:name="Medium Shading 1 Accent 1" w:uiPriority="63"/>
+    <w:lsdException w:name="Medium Shading 2 Accent 1" w:uiPriority="64"/>
+    <w:lsdException w:name="Medium List 1 Accent 1" w:uiPriority="65"/>
+    <w:lsdException w:name="Revision" w:semiHidden="1"/>
+    <w:lsdException w:name="List Paragraph" w:uiPriority="34" w:qFormat="1"/>
+    <w:lsdException w:name="Quote" w:uiPriority="29" w:qFormat="1"/>
+    <w:lsdException w:name="Intense Quote" w:uiPriority="30" w:qFormat="1"/>
+    <w:lsdException w:name="Medium List 2 Accent 1" w:uiPriority="66"/>
+    <w:lsdException w:name="Medium Grid 1 Accent 1" w:uiPriority="67"/>
+    <w:lsdException w:name="Medium Grid 2 Accent 1" w:uiPriority="68"/>
+    <w:lsdException w:name="Medium Grid 3 Accent 1" w:uiPriority="69"/>
+    <w:lsdException w:name="Dark List Accent 1" w:uiPriority="70"/>
+    <w:lsdException w:name="Colorful Shading Accent 1" w:uiPriority="71"/>
+    <w:lsdException w:name="Colorful List Accent 1" w:uiPriority="72"/>
+    <w:lsdException w:name="Colorful Grid Accent 1" w:uiPriority="73"/>
+    <w:lsdException w:name="Light Shading Accent 2" w:uiPriority="60"/>
+    <w:lsdException w:name="Light List Accent 2" w:uiPriority="61"/>
+    <w:lsdException w:name="Light Grid Accent 2" w:uiPriority="62"/>
+    <w:lsdException w:name="Medium Shading 1 Accent 2" w:uiPriority="63"/>
+    <w:lsdException w:name="Medium Shading 2 Accent 2" w:uiPriority="64"/>
+    <w:lsdException w:name="Medium List 1 Accent 2" w:uiPriority="65"/>
+    <w:lsdException w:name="Medium List 2 Accent 2" w:uiPriority="66"/>
+    <w:lsdException w:name="Medium Grid 1 Accent 2" w:uiPriority="67"/>
+    <w:lsdException w:name="Medium Grid 2 Accent 2" w:uiPriority="68"/>
+    <w:lsdException w:name="Medium Grid 3 Accent 2" w:uiPriority="69"/>
+    <w:lsdException w:name="Dark List Accent 2" w:uiPriority="70"/>
+    <w:lsdException w:name="Colorful Shading Accent 2" w:uiPriority="71"/>
+    <w:lsdException w:name="Colorful List Accent 2" w:uiPriority="72"/>
+    <w:lsdException w:name="Colorful Grid Accent 2" w:uiPriority="73"/>
+    <w:lsdException w:name="Light Shading Accent 3" w:uiPriority="60"/>
+    <w:lsdException w:name="Light List Accent 3" w:uiPriority="61"/>
+    <w:lsdException w:name="Light Grid Accent 3" w:uiPriority="62"/>
+    <w:lsdException w:name="Medium Shading 1 Accent 3" w:uiPriority="63"/>
+    <w:lsdException w:name="Medium Shading 2 Accent 3" w:uiPriority="64"/>
+    <w:lsdException w:name="Medium List 1 Accent 3" w:uiPriority="65"/>
+    <w:lsdException w:name="Medium List 2 Accent 3" w:uiPriority="66"/>
+    <w:lsdException w:name="Medium Grid 1 Accent 3" w:uiPriority="67"/>
+    <w:lsdException w:name="Medium Grid 2 Accent 3" w:uiPriority="68"/>
+    <w:lsdException w:name="Medium Grid 3 Accent 3" w:uiPriority="69"/>
+    <w:lsdException w:name="Dark List Accent 3" w:uiPriority="70"/>
+    <w:lsdException w:name="Colorful Shading Accent 3" w:uiPriority="71"/>
+    <w:lsdException w:name="Colorful List Accent 3" w:uiPriority="72"/>
+    <w:lsdException w:name="Colorful Grid Accent 3" w:uiPriority="73"/>
+    <w:lsdException w:name="Light Shading Accent 4" w:uiPriority="60"/>
+    <w:lsdException w:name="Light List Accent 4" w:uiPriority="61"/>
+    <w:lsdException w:name="Light Grid Accent 4" w:uiPriority="62"/>
+    <w:lsdException w:name="Medium Shading 1 Accent 4" w:uiPriority="63"/>
+    <w:lsdException w:name="Medium Shading 2 Accent 4" w:uiPriority="64"/>
+    <w:lsdException w:name="Medium List 1 Accent 4" w:uiPriority="65"/>
+    <w:lsdException w:name="Medium List 2 Accent 4" w:uiPriority="66"/>
+    <w:lsdException w:name="Medium Grid 1 Accent 4" w:uiPriority="67"/>
+    <w:lsdException w:name="Medium Grid 2 Accent 4" w:uiPriority="68"/>
+    <w:lsdException w:name="Medium Grid 3 Accent 4" w:uiPriority="69"/>
+    <w:lsdException w:name="Dark List Accent 4" w:uiPriority="70"/>
+    <w:lsdException w:name="Colorful Shading Accent 4" w:uiPriority="71"/>
+    <w:lsdException w:name="Colorful List Accent 4" w:uiPriority="72"/>
+    <w:lsdException w:name="Colorful Grid Accent 4" w:uiPriority="73"/>
+    <w:lsdException w:name="Light Shading Accent 5" w:uiPriority="60"/>
+    <w:lsdException w:name="Light List Accent 5" w:uiPriority="61"/>
+    <w:lsdException w:name="Light Grid Accent 5" w:uiPriority="62"/>
+    <w:lsdException w:name="Medium Shading 1 Accent 5" w:uiPriority="63"/>
+    <w:lsdException w:name="Medium Shading 2 Accent 5" w:uiPriority="64"/>
+    <w:lsdException w:name="Medium List 1 Accent 5" w:uiPriority="65"/>
+    <w:lsdException w:name="Medium List 2 Accent 5" w:uiPriority="66"/>
+    <w:lsdException w:name="Medium Grid 1 Accent 5" w:uiPriority="67"/>
+    <w:lsdException w:name="Medium Grid 2 Accent 5" w:uiPriority="68"/>
+    <w:lsdException w:name="Medium Grid 3 Accent 5" w:uiPriority="69"/>
+    <w:lsdException w:name="Dark List Accent 5" w:uiPriority="70"/>
+    <w:lsdException w:name="Colorful Shading Accent 5" w:uiPriority="71"/>
+    <w:lsdException w:name="Colorful List Accent 5" w:uiPriority="72"/>
+    <w:lsdException w:name="Colorful Grid Accent 5" w:uiPriority="73"/>
+    <w:lsdException w:name="Light Shading Accent 6" w:uiPriority="60"/>
+    <w:lsdException w:name="Light List Accent 6" w:uiPriority="61"/>
+    <w:lsdException w:name="Light Grid Accent 6" w:uiPriority="62"/>
+    <w:lsdException w:name="Medium Shading 1 Accent 6" w:uiPriority="63"/>
+    <w:lsdException w:name="Medium Shading 2 Accent 6" w:uiPriority="64"/>
+    <w:lsdException w:name="Medium List 1 Accent 6" w:uiPriority="65"/>
+    <w:lsdException w:name="Medium List 2 Accent 6" w:uiPriority="66"/>
+    <w:lsdException w:name="Medium Grid 1 Accent 6" w:uiPriority="67"/>
+    <w:lsdException w:name="Medium Grid 2 Accent 6" w:uiPriority="68"/>
+    <w:lsdException w:name="Medium Grid 3 Accent 6" w:uiPriority="69"/>
+    <w:lsdException w:name="Dark List Accent 6" w:uiPriority="70"/>
+    <w:lsdException w:name="Colorful Shading Accent 6" w:uiPriority="71"/>
+    <w:lsdException w:name="Colorful List Accent 6" w:uiPriority="72"/>
+    <w:lsdException w:name="Colorful Grid Accent 6" w:uiPriority="73"/>
+    <w:lsdException w:name="Subtle Emphasis" w:uiPriority="19" w:qFormat="1"/>
+    <w:lsdException w:name="Intense Emphasis" w:uiPriority="21" w:qFormat="1"/>
+    <w:lsdException w:name="Subtle Reference" w:uiPriority="31" w:qFormat="1"/>
+    <w:lsdException w:name="Intense Reference" w:uiPriority="32" w:qFormat="1"/>
+    <w:lsdException w:name="Book Title" w:uiPriority="33" w:qFormat="1"/>
+    <w:lsdException w:name="Bibliography" w:semiHidden="1" w:uiPriority="37" w:unhideWhenUsed="1"/>
+    <w:lsdException w:name="TOC Heading" w:semiHidden="1" w:uiPriority="39" w:unhideWhenUsed="1" w:qFormat="1"/>
+    <w:lsdException w:name="Plain Table 1" w:uiPriority="41"/>
+    <w:lsdException w:name="Plain Table 2" w:uiPriority="42"/>
+    <w:lsdException w:name="Plain Table 3" w:uiPriority="43"/>
+    <w:lsdException w:name="Plain Table 4" w:uiPriority="44"/>
+    <w:lsdException w:name="Plain Table 5" w:uiPriority="45"/>
+    <w:lsdException w:name="Grid Table Light" w:uiPriority="40"/>
+    <w:lsdException w:name="Grid Table 1 Light" w:uiPriority="46"/>
+    <w:lsdException w:name="Grid Table 2" w:uiPriority="47"/>
+    <w:lsdException w:name="Grid Table 3" w:uiPriority="48"/>
+    <w:lsdException w:name="Grid Table 4" w:uiPriority="49"/>
+    <w:lsdException w:name="Grid Table 5 Dark" w:uiPriority="50"/>
+    <w:lsdException w:name="Grid Table 6 Colorful" w:uiPriority="51"/>
+    <w:lsdException w:name="Grid Table 7 Colorful" w:uiPriority="52"/>
+    <w:lsdException w:name="Grid Table 1 Light Accent 1" w:uiPriority="46"/>
+    <w:lsdException w:name="Grid Table 2 Accent 1" w:uiPriority="47"/>
+    <w:lsdException w:name="Grid Table 3 Accent 1" w:uiPriority="48"/>
+    <w:lsdException w:name="Grid Table 4 Accent 1" w:uiPriority="49"/>
+    <w:lsdException w:name="Grid Table 5 Dark Accent 1" w:uiPriority="50"/>
+    <w:lsdException w:name="Grid Table 6 Colorful Accent 1" w:uiPriority="51"/>
+    <w:lsdException w:name="Grid Table 7 Colorful Accent 1" w:uiPriority="52"/>
+    <w:lsdException w:name="Grid Table 1 Light Accent 2" w:uiPriority="46"/>
+    <w:lsdException w:name="Grid Table 2 Accent 2" w:uiPriority="47"/>
+    <w:lsdException w:name="Grid Table 3 Accent 2" w:uiPriority="48"/>
+    <w:lsdException w:name="Grid Table 4 Accent 2" w:uiPriority="49"/>
+    <w:lsdException w:name="Grid Table 5 Dark Accent 2" w:uiPriority="50"/>
+    <w:lsdException w:name="Grid Table 6 Colorful Accent 2" w:uiPriority="51"/>
+    <w:lsdException w:name="Grid Table 7 Colorful Accent 2" w:uiPriority="52"/>
+    <w:lsdException w:name="Grid Table 1 Light Accent 3" w:uiPriority="46"/>
+    <w:lsdException w:name="Grid Table 2 Accent 3" w:uiPriority="47"/>
+    <w:lsdException w:name="Grid Table 3 Accent 3" w:uiPriority="48"/>
+    <w:lsdException w:name="Grid Table 4 Accent 3" w:uiPriority="49"/>
+    <w:lsdException w:name="Grid Table 5 Dark Accent 3" w:uiPriority="50"/>
+    <w:lsdException w:name="Grid Table 6 Colorful Accent 3" w:uiPriority="51"/>
+    <w:lsdException w:name="Grid Table 7 Colorful Accent 3" w:uiPriority="52"/>
+    <w:lsdException w:name="Grid Table 1 Light Accent 4" w:uiPriority="46"/>
+    <w:lsdException w:name="Grid Table 2 Accent 4" w:uiPriority="47"/>
+    <w:lsdException w:name="Grid Table 3 Accent 4" w:uiPriority="48"/>
+    <w:lsdException w:name="Grid Table 4 Accent 4" w:uiPriority="49"/>
+    <w:lsdException w:name="Grid Table 5 Dark Accent 4" w:uiPriority="50"/>
+    <w:lsdException w:name="Grid Table 6 Colorful Accent 4" w:uiPriority="51"/>
+    <w:lsdException w:name="Grid Table 7 Colorful Accent 4" w:uiPriority="52"/>
+    <w:lsdException w:name="Grid Table 1 Light Accent 5" w:uiPriority="46"/>
+    <w:lsdException w:name="Grid Table 2 Accent 5" w:uiPriority="47"/>
+    <w:lsdException w:name="Grid Table 3 Accent 5" w:uiPriority="48"/>
+    <w:lsdException w:name="Grid Table 4 Accent 5" w:uiPriority="49"/>
+    <w:lsdException w:name="Grid Table 5 Dark Accent 5" w:uiPriority="50"/>
+    <w:lsdException w:name="Grid Table 6 Colorful Accent 5" w:uiPriority="51"/>
+    <w:lsdException w:name="Grid Table 7 Colorful Accent 5" w:uiPriority="52"/>
+    <w:lsdException w:name="Grid Table 1 Light Accent 6" w:uiPriority="46"/>
+    <w:lsdException w:name="Grid Table 2 Accent 6" w:uiPriority="47"/>
+    <w:lsdException w:name="Grid Table 3 Accent 6" w:uiPriority="48"/>
+    <w:lsdException w:name="Grid Table 4 Accent 6" w:uiPriority="49"/>
+    <w:lsdException w:name="Grid Table 5 Dark Accent 6" w:uiPriority="50"/>
+    <w:lsdException w:name="Grid Table 6 Colorful Accent 6" w:uiPriority="51"/>
+    <w:lsdException w:name="Grid Table 7 Colorful Accent 6" w:uiPriority="52"/>
+    <w:lsdException w:name="List Table 1 Light" w:uiPriority="46"/>
+    <w:lsdException w:name="List Table 2" w:uiPriority="47"/>
+    <w:lsdException w:name="List Table 3" w:uiPriority="48"/>
+    <w:lsdException w:name="List Table 4" w:uiPriority="49"/>
+    <w:lsdException w:name="List Table 5 Dark" w:uiPriority="50"/>
+    <w:lsdException w:name="List Table 6 Colorful" w:uiPriority="51"/>
+    <w:lsdException w:name="List Table 7 Colorful" w:uiPriority="52"/>
+    <w:lsdException w:name="List Table 1 Light Accent 1" w:uiPriority="46"/>
+    <w:lsdException w:name="List Table 2 Accent 1" w:uiPriority="47"/>
+    <w:lsdException w:name="List Table 3 Accent 1" w:uiPriority="48"/>
+    <w:lsdException w:name="List Table 4 Accent 1" w:uiPriority="49"/>
+    <w:lsdException w:name="List Table 5 Dark Accent 1" w:uiPriority="50"/>
+    <w:lsdException w:name="List Table 6 Colorful Accent 1" w:uiPriority="51"/>
+    <w:lsdException w:name="List Table 7 Colorful Accent 1" w:uiPriority="52"/>
+    <w:lsdException w:name="List Table 1 Light Accent 2" w:uiPriority="46"/>
+    <w:lsdException w:name="List Table 2 Accent 2" w:uiPriority="47"/>
+    <w:lsdException w:name="List Table 3 Accent 2" w:uiPriority="48"/>
+    <w:lsdException w:name="List Table 4 Accent 2" w:uiPriority="49"/>
+    <w:lsdException w:name="List Table 5 Dark Accent 2" w:uiPriority="50"/>
+    <w:lsdException w:name="List Table 6 Colorful Accent 2" w:uiPriority="51"/>
+    <w:lsdException w:name="List Table 7 Colorful Accent 2" w:uiPriority="52"/>
+    <w:lsdException w:name="List Table 1 Light Accent 3" w:uiPriority="46"/>
+    <w:lsdException w:name="List Table 2 Accent 3" w:uiPriority="47"/>
+    <w:lsdException w:name="List Table 3 Accent 3" w:uiPriority="48"/>
+    <w:lsdException w:name="List Table 4 Accent 3" w:uiPriority="49"/>
+    <w:lsdException w:name="List Table 5 Dark Accent 3" w:uiPriority="50"/>
+    <w:lsdException w:name="List Table 6 Colorful Accent 3" w:uiPriority="51"/>
+    <w:lsdException w:name="List Table 7 Colorful Accent 3" w:uiPriority="52"/>
+    <w:lsdException w:name="List Table 1 Light Accent 4" w:uiPriority="46"/>
+    <w:lsdException w:name="List Table 2 Accent 4" w:uiPriority="47"/>
+    <w:lsdException w:name="List Table 3 Accent 4" w:uiPriority="48"/>
+    <w:lsdException w:name="List Table 4 Accent 4" w:uiPriority="49"/>
+    <w:lsdException w:name="List Table 5 Dark Accent 4" w:uiPriority="50"/>
+    <w:lsdException w:name="List Table 6 Colorful Accent 4" w:uiPriority="51"/>
+    <w:lsdException w:name="List Table 7 Colorful Accent 4" w:uiPriority="52"/>
+    <w:lsdException w:name="List Table 1 Light Accent 5" w:uiPriority="46"/>
+    <w:lsdException w:name="List Table 2 Accent 5" w:uiPriority="47"/>
+    <w:lsdException w:name="List Table 3 Accent 5" w:uiPriority="48"/>
+    <w:lsdException w:name="List Table 4 Accent 5" w:uiPriority="49"/>
+    <w:lsdException w:name="List Table 5 Dark Accent 5" w:uiPriority="50"/>
+    <w:lsdException w:name="List Table 6 Colorful Accent 5" w:uiPriority="51"/>
+    <w:lsdException w:name="List Table 7 Colorful Accent 5" w:uiPriority="52"/>
+    <w:lsdException w:name="List Table 1 Light Accent 6" w:uiPriority="46"/>
+    <w:lsdException w:name="List Table 2 Accent 6" w:uiPriority="47"/>
+    <w:lsdException w:name="List Table 3 Accent 6" w:uiPriority="48"/>
+    <w:lsdException w:name="List Table 4 Accent 6" w:uiPriority="49"/>
+    <w:lsdException w:name="List Table 5 Dark Accent 6" w:uiPriority="50"/>
+    <w:lsdException w:name="List Table 6 Colorful Accent 6" w:uiPriority="51"/>
+    <w:lsdException w:name="List Table 7 Colorful Accent 6" w:uiPriority="52"/>
+  </w:latentStyles>
+  <w:style w:type="paragraph" w:default="1" w:styleId="Normal">
+    <w:name w:val="Normal"/>
+    <w:qFormat/>
+    <w:rsid w:val="006C330B"/>
+    <w:rPr>
+      <w:rFonts w:cs="Times New Roman"/>
+      <w:sz w:val="3276"/>
+      <w:szCs w:val="3276"/>
+    </w:rPr>
+  </w:style>
+  <w:style w:type="character" w:default="1" w:styleId="Policepardfaut">
+    <w:name w:val="Default Paragraph Font"/>
+    <w:uiPriority w:val="1"/>
+    <w:semiHidden/>
+    <w:unhideWhenUsed/>
+    <w:rsid w:val="006C330B"/>
+  </w:style>
+  <w:style w:type="table" w:default="1" w:styleId="TableauNormal">
+    <w:name w:val="Normal Table"/>
+    <w:uiPriority w:val="99"/>
+    <w:semiHidden/>
+    <w:unhideWhenUsed/>
+    <w:tblPr>
+      <w:tblInd w:w="0" w:type="dxa"/>
+      <w:tblCellMar>
+        <w:top w:w="0" w:type="dxa"/>
+        <w:left w:w="108" w:type="dxa"/>
+        <w:bottom w:w="0" w:type="dxa"/>
+        <w:right w:w="108" w:type="dxa"/>
+      </w:tblCellMar>
+    </w:tblPr>
+  </w:style>
+  <w:style w:type="numbering" w:default="1" w:styleId="Aucuneliste">
+    <w:name w:val="No List"/>
+    <w:uiPriority w:val="99"/>
+    <w:semiHidden/>
+    <w:unhideWhenUsed/>
+  </w:style>
+  <w:style w:type="character" w:styleId="Textedelespacerserv">
+    <w:name w:val="Placeholder Text"/>
+    <w:basedOn w:val="Policepardfaut"/>
+    <w:uiPriority w:val="99"/>
+    <w:semiHidden/>
+    <w:rsid w:val="006C330B"/>
+    <w:rPr>
+      <w:color w:val="808080"/>
+    </w:rPr>
+  </w:style>
+  <w:style w:type="paragraph" w:customStyle="1" w:styleId="C4437142548F45AA96597FD49D2A4C3E">
+    <w:name w:val="C4437142548F45AA96597FD49D2A4C3E"/>
+    <w:rsid w:val="006C330B"/>
+  </w:style>
+</w:styles>
+</file>
+
+<file path=word/glossary/webSettings.xml><?xml version="1.0" encoding="utf-8"?>
+<w:webSettings xmlns:mc="http://schemas.openxmlformats.org/markup-compatibility/2006" xmlns:r="http://schemas.openxmlformats.org/officeDocument/2006/relationships" xmlns:w="http://schemas.openxmlformats.org/wordprocessingml/2006/main" xmlns:w14="http://schemas.microsoft.com/office/word/2010/wordml" xmlns:w15="http://schemas.microsoft.com/office/word/2012/wordml" xmlns:w16se="http://schemas.microsoft.com/office/word/2015/wordml/symex" mc:Ignorable="w14 w15 w16se">
+  <w:optimizeForBrowser/>
+  <w:allowPNG/>
+</w:webSettings>
 </file>
 
 <file path=word/theme/theme1.xml><?xml version="1.0" encoding="utf-8"?>
@@ -15506,7 +16921,7 @@
 </file>
 
 <file path=customXml/itemProps1.xml><?xml version="1.0" encoding="utf-8"?>
-<ds:datastoreItem xmlns:ds="http://schemas.openxmlformats.org/officeDocument/2006/customXml" ds:itemID="{26180CE8-3558-45B3-830B-0064E04069B1}">
+<ds:datastoreItem xmlns:ds="http://schemas.openxmlformats.org/officeDocument/2006/customXml" ds:itemID="{03E99471-A795-4E68-8399-B34D78A22355}">
   <ds:schemaRefs>
     <ds:schemaRef ds:uri="http://schemas.openxmlformats.org/officeDocument/2006/bibliography"/>
   </ds:schemaRefs>

</xml_diff>